<commit_message>
Update Blodbakken (Besudlet Orker Dæmon summon).docx
</commit_message>
<xml_diff>
--- a/Terra Aurum/Græsland/Blodbakken (Besudlet Orker Dæmon summon).docx
+++ b/Terra Aurum/Græsland/Blodbakken (Besudlet Orker Dæmon summon).docx
@@ -4,6 +4,695 @@
   <w:body>
     <w:p>
       <w:pPr>
+        <w:rPr>
+          <w:lang w:val="en-GB"/>
+        </w:rPr>
+      </w:pPr>
+      <w:r>
+        <w:rPr>
+          <w:lang w:val="en-GB"/>
+        </w:rPr>
+        <w:t xml:space="preserve">Karims </w:t>
+      </w:r>
+      <w:proofErr w:type="spellStart"/>
+      <w:r>
+        <w:rPr>
+          <w:lang w:val="en-GB"/>
+        </w:rPr>
+        <w:t>oase</w:t>
+      </w:r>
+      <w:proofErr w:type="spellEnd"/>
+      <w:r>
+        <w:rPr>
+          <w:lang w:val="en-GB"/>
+        </w:rPr>
+        <w:t xml:space="preserve"> magic travel s</w:t>
+      </w:r>
+      <w:r>
+        <w:rPr>
+          <w:lang w:val="en-GB"/>
+        </w:rPr>
+        <w:t>hop.</w:t>
+      </w:r>
+    </w:p>
+    <w:p>
+      <w:pPr>
+        <w:rPr>
+          <w:lang w:val="da-DK"/>
+        </w:rPr>
+      </w:pPr>
+      <w:r>
+        <w:rPr>
+          <w:lang w:val="da-DK"/>
+        </w:rPr>
+        <w:t>Spørg om fol</w:t>
+      </w:r>
+      <w:r>
+        <w:rPr>
+          <w:lang w:val="da-DK"/>
+        </w:rPr>
+        <w:t>k har penge med eller i banken.</w:t>
+      </w:r>
+    </w:p>
+    <w:p>
+      <w:pPr>
+        <w:rPr>
+          <w:lang w:val="da-DK"/>
+        </w:rPr>
+      </w:pPr>
+      <w:r>
+        <w:rPr>
+          <w:lang w:val="da-DK"/>
+        </w:rPr>
+        <w:t>Kan købe:</w:t>
+      </w:r>
+    </w:p>
+    <w:p>
+      <w:pPr>
+        <w:pStyle w:val="ListParagraph"/>
+        <w:numPr>
+          <w:ilvl w:val="0"/>
+          <w:numId w:val="3"/>
+        </w:numPr>
+        <w:rPr>
+          <w:lang w:val="da-DK"/>
+        </w:rPr>
+      </w:pPr>
+      <w:r>
+        <w:rPr>
+          <w:lang w:val="da-DK"/>
+        </w:rPr>
+        <w:t xml:space="preserve">+1 </w:t>
+      </w:r>
+      <w:proofErr w:type="spellStart"/>
+      <w:r>
+        <w:rPr>
+          <w:lang w:val="da-DK"/>
+        </w:rPr>
+        <w:t>Weapon</w:t>
+      </w:r>
+      <w:proofErr w:type="spellEnd"/>
+      <w:r>
+        <w:rPr>
+          <w:lang w:val="da-DK"/>
+        </w:rPr>
+        <w:t xml:space="preserve"> - 1000 gp</w:t>
+      </w:r>
+    </w:p>
+    <w:p>
+      <w:pPr>
+        <w:pStyle w:val="ListParagraph"/>
+        <w:numPr>
+          <w:ilvl w:val="0"/>
+          <w:numId w:val="3"/>
+        </w:numPr>
+        <w:rPr>
+          <w:lang w:val="da-DK"/>
+        </w:rPr>
+      </w:pPr>
+      <w:proofErr w:type="spellStart"/>
+      <w:r>
+        <w:rPr>
+          <w:lang w:val="da-DK"/>
+        </w:rPr>
+        <w:t>Bracers</w:t>
+      </w:r>
+      <w:proofErr w:type="spellEnd"/>
+      <w:r>
+        <w:rPr>
+          <w:lang w:val="da-DK"/>
+        </w:rPr>
+        <w:t xml:space="preserve"> of </w:t>
+      </w:r>
+      <w:proofErr w:type="spellStart"/>
+      <w:r>
+        <w:rPr>
+          <w:lang w:val="da-DK"/>
+        </w:rPr>
+        <w:t>Archery</w:t>
+      </w:r>
+      <w:proofErr w:type="spellEnd"/>
+      <w:r>
+        <w:rPr>
+          <w:lang w:val="da-DK"/>
+        </w:rPr>
+        <w:t xml:space="preserve"> - 1500 gp</w:t>
+      </w:r>
+    </w:p>
+    <w:p>
+      <w:pPr>
+        <w:pStyle w:val="ListParagraph"/>
+        <w:numPr>
+          <w:ilvl w:val="0"/>
+          <w:numId w:val="3"/>
+        </w:numPr>
+        <w:rPr>
+          <w:lang w:val="da-DK"/>
+        </w:rPr>
+      </w:pPr>
+      <w:hyperlink r:id="rId6" w:history="1">
+        <w:proofErr w:type="spellStart"/>
+        <w:r>
+          <w:rPr>
+            <w:rStyle w:val="Hyperlink"/>
+            <w:lang w:val="da-DK"/>
+          </w:rPr>
+          <w:t>Scrolls</w:t>
+        </w:r>
+        <w:proofErr w:type="spellEnd"/>
+      </w:hyperlink>
+    </w:p>
+    <w:p>
+      <w:pPr>
+        <w:rPr>
+          <w:lang w:val="da-DK"/>
+        </w:rPr>
+      </w:pPr>
+      <w:r>
+        <w:rPr>
+          <w:lang w:val="da-DK"/>
+        </w:rPr>
+        <w:t>”</w:t>
+      </w:r>
+      <w:proofErr w:type="spellStart"/>
+      <w:r>
+        <w:rPr>
+          <w:lang w:val="da-DK"/>
+        </w:rPr>
+        <w:t>Cursed</w:t>
+      </w:r>
+      <w:proofErr w:type="spellEnd"/>
+      <w:r>
+        <w:rPr>
+          <w:lang w:val="da-DK"/>
+        </w:rPr>
+        <w:t xml:space="preserve">” </w:t>
+      </w:r>
+      <w:proofErr w:type="spellStart"/>
+      <w:r>
+        <w:rPr>
+          <w:lang w:val="da-DK"/>
+        </w:rPr>
+        <w:t>magic</w:t>
+      </w:r>
+      <w:proofErr w:type="spellEnd"/>
+      <w:r>
+        <w:rPr>
+          <w:lang w:val="da-DK"/>
+        </w:rPr>
+        <w:t xml:space="preserve"> bag:</w:t>
+      </w:r>
+    </w:p>
+    <w:p>
+      <w:pPr>
+        <w:pStyle w:val="ListParagraph"/>
+        <w:numPr>
+          <w:ilvl w:val="0"/>
+          <w:numId w:val="3"/>
+        </w:numPr>
+        <w:rPr>
+          <w:lang w:val="da-DK"/>
+        </w:rPr>
+      </w:pPr>
+      <w:r>
+        <w:rPr>
+          <w:lang w:val="da-DK"/>
+        </w:rPr>
+        <w:t>Formbart +</w:t>
+      </w:r>
+      <w:r>
+        <w:rPr>
+          <w:lang w:val="da-DK"/>
+        </w:rPr>
+        <w:t>1</w:t>
+      </w:r>
+      <w:r>
+        <w:rPr>
+          <w:lang w:val="da-DK"/>
+        </w:rPr>
+        <w:t xml:space="preserve"> </w:t>
+      </w:r>
+      <w:proofErr w:type="spellStart"/>
+      <w:r>
+        <w:rPr>
+          <w:lang w:val="da-DK"/>
+        </w:rPr>
+        <w:t>weapon</w:t>
+      </w:r>
+      <w:proofErr w:type="spellEnd"/>
+      <w:r>
+        <w:rPr>
+          <w:lang w:val="da-DK"/>
+        </w:rPr>
+        <w:t xml:space="preserve">. Kan lave sig om til ethvert simple </w:t>
+      </w:r>
+      <w:proofErr w:type="spellStart"/>
+      <w:r>
+        <w:rPr>
+          <w:lang w:val="da-DK"/>
+        </w:rPr>
+        <w:t>weapon</w:t>
+      </w:r>
+      <w:proofErr w:type="spellEnd"/>
+      <w:r>
+        <w:rPr>
+          <w:lang w:val="da-DK"/>
+        </w:rPr>
+        <w:t xml:space="preserve"> efter long rest</w:t>
+      </w:r>
+      <w:r>
+        <w:rPr>
+          <w:lang w:val="da-DK"/>
+        </w:rPr>
+        <w:t>.</w:t>
+      </w:r>
+      <w:r>
+        <w:rPr>
+          <w:lang w:val="da-DK"/>
+        </w:rPr>
+        <w:t xml:space="preserve"> </w:t>
+      </w:r>
+      <w:proofErr w:type="spellStart"/>
+      <w:r>
+        <w:rPr>
+          <w:lang w:val="da-DK"/>
+        </w:rPr>
+        <w:t>Attunement</w:t>
+      </w:r>
+      <w:proofErr w:type="spellEnd"/>
+    </w:p>
+    <w:p>
+      <w:pPr>
+        <w:pStyle w:val="ListParagraph"/>
+        <w:numPr>
+          <w:ilvl w:val="0"/>
+          <w:numId w:val="3"/>
+        </w:numPr>
+        <w:rPr>
+          <w:lang w:val="da-DK"/>
+        </w:rPr>
+      </w:pPr>
+      <w:r>
+        <w:rPr>
+          <w:lang w:val="da-DK"/>
+        </w:rPr>
+        <w:t xml:space="preserve">Formbart +1 </w:t>
+      </w:r>
+      <w:proofErr w:type="spellStart"/>
+      <w:r>
+        <w:rPr>
+          <w:lang w:val="da-DK"/>
+        </w:rPr>
+        <w:t>weapon</w:t>
+      </w:r>
+      <w:proofErr w:type="spellEnd"/>
+      <w:r>
+        <w:rPr>
+          <w:lang w:val="da-DK"/>
+        </w:rPr>
+        <w:t xml:space="preserve">. Kan lave sig om til ethvert </w:t>
+      </w:r>
+      <w:proofErr w:type="spellStart"/>
+      <w:r>
+        <w:rPr>
+          <w:lang w:val="da-DK"/>
+        </w:rPr>
+        <w:t>martial</w:t>
+      </w:r>
+      <w:proofErr w:type="spellEnd"/>
+      <w:r>
+        <w:rPr>
+          <w:lang w:val="da-DK"/>
+        </w:rPr>
+        <w:t xml:space="preserve"> </w:t>
+      </w:r>
+      <w:proofErr w:type="spellStart"/>
+      <w:r>
+        <w:rPr>
+          <w:lang w:val="da-DK"/>
+        </w:rPr>
+        <w:t>weapon</w:t>
+      </w:r>
+      <w:proofErr w:type="spellEnd"/>
+      <w:r>
+        <w:rPr>
+          <w:lang w:val="da-DK"/>
+        </w:rPr>
+        <w:t xml:space="preserve"> </w:t>
+      </w:r>
+      <w:r>
+        <w:rPr>
+          <w:lang w:val="da-DK"/>
+        </w:rPr>
+        <w:t>efter long rest</w:t>
+      </w:r>
+      <w:r>
+        <w:rPr>
+          <w:lang w:val="da-DK"/>
+        </w:rPr>
+        <w:t>.</w:t>
+      </w:r>
+      <w:r>
+        <w:rPr>
+          <w:lang w:val="da-DK"/>
+        </w:rPr>
+        <w:t xml:space="preserve"> </w:t>
+      </w:r>
+      <w:proofErr w:type="spellStart"/>
+      <w:r>
+        <w:rPr>
+          <w:lang w:val="da-DK"/>
+        </w:rPr>
+        <w:t>Attunement</w:t>
+      </w:r>
+      <w:proofErr w:type="spellEnd"/>
+      <w:r>
+        <w:rPr>
+          <w:lang w:val="da-DK"/>
+        </w:rPr>
+        <w:t>.</w:t>
+      </w:r>
+    </w:p>
+    <w:p>
+      <w:pPr>
+        <w:pStyle w:val="ListParagraph"/>
+        <w:numPr>
+          <w:ilvl w:val="0"/>
+          <w:numId w:val="3"/>
+        </w:numPr>
+        <w:rPr>
+          <w:lang w:val="da-DK"/>
+        </w:rPr>
+      </w:pPr>
+      <w:r>
+        <w:rPr>
+          <w:lang w:val="da-DK"/>
+        </w:rPr>
+        <w:t>3</w:t>
+      </w:r>
+      <w:r>
+        <w:rPr>
+          <w:lang w:val="da-DK"/>
+        </w:rPr>
+        <w:t xml:space="preserve">0x </w:t>
+      </w:r>
+      <w:proofErr w:type="spellStart"/>
+      <w:r>
+        <w:rPr>
+          <w:lang w:val="da-DK"/>
+        </w:rPr>
+        <w:t>Armor</w:t>
+      </w:r>
+      <w:proofErr w:type="spellEnd"/>
+      <w:r>
+        <w:rPr>
+          <w:lang w:val="da-DK"/>
+        </w:rPr>
+        <w:t xml:space="preserve"> Piercing </w:t>
+      </w:r>
+      <w:proofErr w:type="spellStart"/>
+      <w:r>
+        <w:rPr>
+          <w:lang w:val="da-DK"/>
+        </w:rPr>
+        <w:t>arrows</w:t>
+      </w:r>
+      <w:proofErr w:type="spellEnd"/>
+      <w:r>
+        <w:rPr>
+          <w:lang w:val="da-DK"/>
+        </w:rPr>
+        <w:t xml:space="preserve"> (+1 </w:t>
+      </w:r>
+      <w:proofErr w:type="spellStart"/>
+      <w:r>
+        <w:rPr>
+          <w:lang w:val="da-DK"/>
+        </w:rPr>
+        <w:t>Crit</w:t>
+      </w:r>
+      <w:proofErr w:type="spellEnd"/>
+      <w:r>
+        <w:rPr>
+          <w:lang w:val="da-DK"/>
+        </w:rPr>
+        <w:t xml:space="preserve"> range</w:t>
+      </w:r>
+      <w:r>
+        <w:rPr>
+          <w:lang w:val="da-DK"/>
+        </w:rPr>
+        <w:t>, magisk</w:t>
+      </w:r>
+      <w:r>
+        <w:rPr>
+          <w:lang w:val="da-DK"/>
+        </w:rPr>
+        <w:t>)</w:t>
+      </w:r>
+      <w:r>
+        <w:rPr>
+          <w:lang w:val="da-DK"/>
+        </w:rPr>
+        <w:t xml:space="preserve">. </w:t>
+      </w:r>
+      <w:r>
+        <w:rPr>
+          <w:lang w:val="da-DK"/>
+        </w:rPr>
+        <w:t>Kan kun bruges én gang.</w:t>
+      </w:r>
+    </w:p>
+    <w:p>
+      <w:pPr>
+        <w:pStyle w:val="ListParagraph"/>
+        <w:numPr>
+          <w:ilvl w:val="0"/>
+          <w:numId w:val="3"/>
+        </w:numPr>
+        <w:rPr>
+          <w:lang w:val="da-DK"/>
+        </w:rPr>
+      </w:pPr>
+      <w:r>
+        <w:rPr>
+          <w:lang w:val="da-DK"/>
+        </w:rPr>
+        <w:t xml:space="preserve">10x </w:t>
+      </w:r>
+      <w:proofErr w:type="spellStart"/>
+      <w:r>
+        <w:rPr>
+          <w:lang w:val="da-DK"/>
+        </w:rPr>
+        <w:t>Greater</w:t>
+      </w:r>
+      <w:proofErr w:type="spellEnd"/>
+      <w:r>
+        <w:rPr>
+          <w:lang w:val="da-DK"/>
+        </w:rPr>
+        <w:t xml:space="preserve"> </w:t>
+      </w:r>
+      <w:proofErr w:type="spellStart"/>
+      <w:r>
+        <w:rPr>
+          <w:lang w:val="da-DK"/>
+        </w:rPr>
+        <w:t>Armor</w:t>
+      </w:r>
+      <w:proofErr w:type="spellEnd"/>
+      <w:r>
+        <w:rPr>
+          <w:lang w:val="da-DK"/>
+        </w:rPr>
+        <w:t xml:space="preserve"> Piercing </w:t>
+      </w:r>
+      <w:proofErr w:type="spellStart"/>
+      <w:r>
+        <w:rPr>
+          <w:lang w:val="da-DK"/>
+        </w:rPr>
+        <w:t>Arrows</w:t>
+      </w:r>
+      <w:proofErr w:type="spellEnd"/>
+      <w:r>
+        <w:rPr>
+          <w:lang w:val="da-DK"/>
+        </w:rPr>
+        <w:t xml:space="preserve"> (+2 </w:t>
+      </w:r>
+      <w:proofErr w:type="spellStart"/>
+      <w:r>
+        <w:rPr>
+          <w:lang w:val="da-DK"/>
+        </w:rPr>
+        <w:t>crit</w:t>
+      </w:r>
+      <w:proofErr w:type="spellEnd"/>
+      <w:r>
+        <w:rPr>
+          <w:lang w:val="da-DK"/>
+        </w:rPr>
+        <w:t xml:space="preserve"> range</w:t>
+      </w:r>
+      <w:r>
+        <w:rPr>
+          <w:lang w:val="da-DK"/>
+        </w:rPr>
+        <w:t>, magisk</w:t>
+      </w:r>
+      <w:r>
+        <w:rPr>
+          <w:lang w:val="da-DK"/>
+        </w:rPr>
+        <w:t xml:space="preserve">). </w:t>
+      </w:r>
+      <w:r>
+        <w:rPr>
+          <w:lang w:val="da-DK"/>
+        </w:rPr>
+        <w:t>Kan kun bruges én gang.</w:t>
+      </w:r>
+    </w:p>
+    <w:p>
+      <w:pPr>
+        <w:pStyle w:val="ListParagraph"/>
+        <w:numPr>
+          <w:ilvl w:val="0"/>
+          <w:numId w:val="3"/>
+        </w:numPr>
+        <w:rPr>
+          <w:lang w:val="en-GB"/>
+        </w:rPr>
+      </w:pPr>
+      <w:r>
+        <w:rPr>
+          <w:lang w:val="da-DK"/>
+        </w:rPr>
+        <w:t xml:space="preserve">3x </w:t>
+      </w:r>
+      <w:r>
+        <w:rPr>
+          <w:lang w:val="da-DK"/>
+        </w:rPr>
+        <w:t xml:space="preserve">Oil </w:t>
+      </w:r>
+      <w:proofErr w:type="spellStart"/>
+      <w:r>
+        <w:rPr>
+          <w:lang w:val="da-DK"/>
+        </w:rPr>
+        <w:t>armor</w:t>
+      </w:r>
+      <w:proofErr w:type="spellEnd"/>
+      <w:r>
+        <w:rPr>
+          <w:lang w:val="da-DK"/>
+        </w:rPr>
+        <w:t xml:space="preserve"> </w:t>
+      </w:r>
+      <w:proofErr w:type="spellStart"/>
+      <w:r>
+        <w:rPr>
+          <w:lang w:val="da-DK"/>
+        </w:rPr>
+        <w:t>peneratrion</w:t>
+      </w:r>
+      <w:proofErr w:type="spellEnd"/>
+      <w:r>
+        <w:rPr>
+          <w:lang w:val="da-DK"/>
+        </w:rPr>
+        <w:t xml:space="preserve">: </w:t>
+      </w:r>
+      <w:r>
+        <w:rPr>
+          <w:lang w:val="da-DK"/>
+        </w:rPr>
+        <w:t xml:space="preserve">Påføres </w:t>
+      </w:r>
+      <w:proofErr w:type="spellStart"/>
+      <w:r>
+        <w:rPr>
+          <w:lang w:val="da-DK"/>
+        </w:rPr>
+        <w:t>melee</w:t>
+      </w:r>
+      <w:proofErr w:type="spellEnd"/>
+      <w:r>
+        <w:rPr>
+          <w:lang w:val="da-DK"/>
+        </w:rPr>
+        <w:t xml:space="preserve"> våben som en </w:t>
+      </w:r>
+      <w:r>
+        <w:rPr>
+          <w:lang w:val="da-DK"/>
+        </w:rPr>
+        <w:t xml:space="preserve">action. </w:t>
+      </w:r>
+      <w:proofErr w:type="gramStart"/>
+      <w:r>
+        <w:rPr>
+          <w:lang w:val="en-GB"/>
+        </w:rPr>
+        <w:t>1 time</w:t>
+      </w:r>
+      <w:proofErr w:type="gramEnd"/>
+      <w:r>
+        <w:rPr>
+          <w:lang w:val="en-GB"/>
+        </w:rPr>
+        <w:t xml:space="preserve"> </w:t>
+      </w:r>
+      <w:proofErr w:type="spellStart"/>
+      <w:r>
+        <w:rPr>
+          <w:lang w:val="en-GB"/>
+        </w:rPr>
+        <w:t>forøger</w:t>
+      </w:r>
+      <w:proofErr w:type="spellEnd"/>
+      <w:r>
+        <w:rPr>
+          <w:lang w:val="en-GB"/>
+        </w:rPr>
+        <w:t xml:space="preserve"> crit range</w:t>
+      </w:r>
+      <w:r>
+        <w:rPr>
+          <w:lang w:val="en-GB"/>
+        </w:rPr>
+        <w:t xml:space="preserve"> med 1</w:t>
+      </w:r>
+      <w:r>
+        <w:rPr>
+          <w:lang w:val="en-GB"/>
+        </w:rPr>
+        <w:t>.</w:t>
+      </w:r>
+    </w:p>
+    <w:p>
+      <w:pPr>
+        <w:pStyle w:val="ListParagraph"/>
+        <w:numPr>
+          <w:ilvl w:val="0"/>
+          <w:numId w:val="3"/>
+        </w:numPr>
+        <w:rPr>
+          <w:lang w:val="en-GB"/>
+        </w:rPr>
+      </w:pPr>
+      <w:r>
+        <w:rPr>
+          <w:lang w:val="en-GB"/>
+        </w:rPr>
+        <w:t>1x Supreme Healing.</w:t>
+      </w:r>
+    </w:p>
+    <w:p>
+      <w:pPr>
         <w:pStyle w:val="Title"/>
         <w:jc w:val="center"/>
         <w:rPr>
@@ -73,7 +762,7 @@
         </w:rPr>
         <w:t xml:space="preserve">, </w:t>
       </w:r>
-      <w:hyperlink r:id="rId6" w:history="1">
+      <w:hyperlink r:id="rId7" w:history="1">
         <w:r>
           <w:rPr>
             <w:rStyle w:val="Hyperlink"/>
@@ -100,7 +789,8 @@
         </w:rPr>
         <w:t xml:space="preserve">På toppen har Besudlede Orker lavet en massegrav. Ved hjælp af ond magi er massegraven blevet ca. 100 meter dyb, og en </w:t>
       </w:r>
-      <w:hyperlink r:id="rId7" w:history="1">
+      <w:hyperlink r:id="rId8" w:history="1">
+        <w:proofErr w:type="spellStart"/>
         <w:r>
           <w:rPr>
             <w:rStyle w:val="Hyperlink"/>
@@ -108,18 +798,61 @@
           </w:rPr>
           <w:t>Alkilith</w:t>
         </w:r>
+        <w:proofErr w:type="spellEnd"/>
       </w:hyperlink>
       <w:r>
         <w:rPr>
           <w:lang w:val="da-DK"/>
         </w:rPr>
-        <w:t xml:space="preserve"> er spawned fra ligene. </w:t>
-      </w:r>
-      <w:r>
-        <w:rPr>
-          <w:lang w:val="da-DK"/>
-        </w:rPr>
-        <w:t>Ved at fodre Alkilithen lig healer den og kan dermed summon flere dæmoner</w:t>
+        <w:t xml:space="preserve"> er </w:t>
+      </w:r>
+      <w:proofErr w:type="spellStart"/>
+      <w:r>
+        <w:rPr>
+          <w:lang w:val="da-DK"/>
+        </w:rPr>
+        <w:t>spawned</w:t>
+      </w:r>
+      <w:proofErr w:type="spellEnd"/>
+      <w:r>
+        <w:rPr>
+          <w:lang w:val="da-DK"/>
+        </w:rPr>
+        <w:t xml:space="preserve"> fra ligene. </w:t>
+      </w:r>
+      <w:r>
+        <w:rPr>
+          <w:lang w:val="da-DK"/>
+        </w:rPr>
+        <w:t xml:space="preserve">Ved at fodre </w:t>
+      </w:r>
+      <w:proofErr w:type="spellStart"/>
+      <w:r>
+        <w:rPr>
+          <w:lang w:val="da-DK"/>
+        </w:rPr>
+        <w:t>Alkilithen</w:t>
+      </w:r>
+      <w:proofErr w:type="spellEnd"/>
+      <w:r>
+        <w:rPr>
+          <w:lang w:val="da-DK"/>
+        </w:rPr>
+        <w:t xml:space="preserve"> lig healer den og kan dermed </w:t>
+      </w:r>
+      <w:proofErr w:type="spellStart"/>
+      <w:r>
+        <w:rPr>
+          <w:lang w:val="da-DK"/>
+        </w:rPr>
+        <w:t>summon</w:t>
+      </w:r>
+      <w:proofErr w:type="spellEnd"/>
+      <w:r>
+        <w:rPr>
+          <w:lang w:val="da-DK"/>
+        </w:rPr>
+        <w:t xml:space="preserve"> flere dæmoner</w:t>
       </w:r>
       <w:r>
         <w:rPr>
@@ -144,7 +877,21 @@
         <w:rPr>
           <w:lang w:val="da-DK"/>
         </w:rPr>
-        <w:t>Først var tanken at bakkens dæmoner skulle supplere deres styrker, men efter at have tabt fortet har ildblods orkerne valgt</w:t>
+        <w:t xml:space="preserve">Først var tanken at bakkens dæmoner skulle supplere deres styrker, men efter at have tabt fortet har ildblods </w:t>
+      </w:r>
+      <w:proofErr w:type="spellStart"/>
+      <w:r>
+        <w:rPr>
+          <w:lang w:val="da-DK"/>
+        </w:rPr>
+        <w:t>orkerne</w:t>
+      </w:r>
+      <w:proofErr w:type="spellEnd"/>
+      <w:r>
+        <w:rPr>
+          <w:lang w:val="da-DK"/>
+        </w:rPr>
+        <w:t xml:space="preserve"> valgt</w:t>
       </w:r>
       <w:r>
         <w:rPr>
@@ -205,7 +952,21 @@
         <w:rPr>
           <w:lang w:val="da-DK"/>
         </w:rPr>
-        <w:t>Alle frugter er giftige for ikke-fiends.</w:t>
+        <w:t>Alle frugter er giftige for ikke-</w:t>
+      </w:r>
+      <w:proofErr w:type="spellStart"/>
+      <w:r>
+        <w:rPr>
+          <w:lang w:val="da-DK"/>
+        </w:rPr>
+        <w:t>fiends</w:t>
+      </w:r>
+      <w:proofErr w:type="spellEnd"/>
+      <w:r>
+        <w:rPr>
+          <w:lang w:val="da-DK"/>
+        </w:rPr>
+        <w:t>.</w:t>
       </w:r>
     </w:p>
     <w:p>
@@ -224,7 +985,21 @@
         <w:rPr>
           <w:lang w:val="da-DK"/>
         </w:rPr>
-        <w:t>Ildblods orkernes plan er god, og at den vil gøre mere skade end gavn. Derfor forsøger de at stoppe Blodbakken. De ønsker at udnytte byen til at gøre det for dem, så de har lagt en plan</w:t>
+        <w:t xml:space="preserve">Ildblods </w:t>
+      </w:r>
+      <w:proofErr w:type="spellStart"/>
+      <w:r>
+        <w:rPr>
+          <w:lang w:val="da-DK"/>
+        </w:rPr>
+        <w:t>orkernes</w:t>
+      </w:r>
+      <w:proofErr w:type="spellEnd"/>
+      <w:r>
+        <w:rPr>
+          <w:lang w:val="da-DK"/>
+        </w:rPr>
+        <w:t xml:space="preserve"> plan er god, og at den vil gøre mere skade end gavn. Derfor forsøger de at stoppe Blodbakken. De ønsker at udnytte byen til at gøre det for dem, så de har lagt en plan</w:t>
       </w:r>
       <w:r>
         <w:rPr>
@@ -250,8 +1025,30 @@
         <w:rPr>
           <w:lang w:val="da-DK"/>
         </w:rPr>
-        <w:t>Besudlede orkers udnyttelse af PC’erne</w:t>
-      </w:r>
+        <w:t xml:space="preserve">Besudlede </w:t>
+      </w:r>
+      <w:proofErr w:type="spellStart"/>
+      <w:r>
+        <w:rPr>
+          <w:lang w:val="da-DK"/>
+        </w:rPr>
+        <w:t>orkers</w:t>
+      </w:r>
+      <w:proofErr w:type="spellEnd"/>
+      <w:r>
+        <w:rPr>
+          <w:lang w:val="da-DK"/>
+        </w:rPr>
+        <w:t xml:space="preserve"> udnyttelse af </w:t>
+      </w:r>
+      <w:proofErr w:type="spellStart"/>
+      <w:r>
+        <w:rPr>
+          <w:lang w:val="da-DK"/>
+        </w:rPr>
+        <w:t>PC’erne</w:t>
+      </w:r>
+      <w:proofErr w:type="spellEnd"/>
     </w:p>
     <w:p>
       <w:pPr>
@@ -269,7 +1066,21 @@
         <w:rPr>
           <w:lang w:val="da-DK"/>
         </w:rPr>
-        <w:t xml:space="preserve"> (”Jarg’Tosh og ”</w:t>
+        <w:t xml:space="preserve"> (”</w:t>
+      </w:r>
+      <w:proofErr w:type="spellStart"/>
+      <w:r>
+        <w:rPr>
+          <w:lang w:val="da-DK"/>
+        </w:rPr>
+        <w:t>Jarg’Tosh</w:t>
+      </w:r>
+      <w:proofErr w:type="spellEnd"/>
+      <w:r>
+        <w:rPr>
+          <w:lang w:val="da-DK"/>
+        </w:rPr>
+        <w:t xml:space="preserve"> og ”</w:t>
       </w:r>
       <w:r>
         <w:rPr>
@@ -325,7 +1136,35 @@
         <w:rPr>
           <w:lang w:val="da-DK"/>
         </w:rPr>
-        <w:t xml:space="preserve">overtale de Ildblodede til at stoppe deres brug af Blodbakken, men som endte med at de Ildblodede dræbte de Besudlede og </w:t>
+        <w:t xml:space="preserve">overtale de </w:t>
+      </w:r>
+      <w:proofErr w:type="spellStart"/>
+      <w:r>
+        <w:rPr>
+          <w:lang w:val="da-DK"/>
+        </w:rPr>
+        <w:t>Ildblodede</w:t>
+      </w:r>
+      <w:proofErr w:type="spellEnd"/>
+      <w:r>
+        <w:rPr>
+          <w:lang w:val="da-DK"/>
+        </w:rPr>
+        <w:t xml:space="preserve"> til at stoppe deres brug af Blodbakken, men som endte med at de </w:t>
+      </w:r>
+      <w:proofErr w:type="spellStart"/>
+      <w:r>
+        <w:rPr>
+          <w:lang w:val="da-DK"/>
+        </w:rPr>
+        <w:t>Ildblodede</w:t>
+      </w:r>
+      <w:proofErr w:type="spellEnd"/>
+      <w:r>
+        <w:rPr>
+          <w:lang w:val="da-DK"/>
+        </w:rPr>
+        <w:t xml:space="preserve"> dræbte de Besudlede og </w:t>
       </w:r>
       <w:r>
         <w:rPr>
@@ -351,20 +1190,54 @@
         <w:rPr>
           <w:lang w:val="da-DK"/>
         </w:rPr>
-        <w:t>Helvede på jord (Nuværende situation)</w:t>
-      </w:r>
-    </w:p>
-    <w:p>
-      <w:pPr>
-        <w:rPr>
-          <w:lang w:val="da-DK"/>
-        </w:rPr>
-      </w:pPr>
-      <w:r>
-        <w:rPr>
-          <w:lang w:val="da-DK"/>
-        </w:rPr>
-        <w:t xml:space="preserve">PC lukkede de øverste tunneler og kastede Plant Growth på området. Ildblods orkerne er gået på defensiven, og har ikke åbnet tunnellerne, derfor også svært at komme ind. </w:t>
+        <w:t xml:space="preserve">Nuværende: </w:t>
+      </w:r>
+      <w:r>
+        <w:rPr>
+          <w:lang w:val="da-DK"/>
+        </w:rPr>
+        <w:t>Helvede på jord</w:t>
+      </w:r>
+    </w:p>
+    <w:p>
+      <w:pPr>
+        <w:rPr>
+          <w:lang w:val="da-DK"/>
+        </w:rPr>
+      </w:pPr>
+      <w:r>
+        <w:rPr>
+          <w:lang w:val="da-DK"/>
+        </w:rPr>
+        <w:t xml:space="preserve">PC lukkede de øverste tunneler og kastede Plant Growth på området. Ildblods </w:t>
+      </w:r>
+      <w:proofErr w:type="spellStart"/>
+      <w:r>
+        <w:rPr>
+          <w:lang w:val="da-DK"/>
+        </w:rPr>
+        <w:t>orkerne</w:t>
+      </w:r>
+      <w:proofErr w:type="spellEnd"/>
+      <w:r>
+        <w:rPr>
+          <w:lang w:val="da-DK"/>
+        </w:rPr>
+        <w:t xml:space="preserve"> er gået på defensiven, og har ikke åbnet tunnellerne, derfor også svært at komme ind. </w:t>
+      </w:r>
+    </w:p>
+    <w:p>
+      <w:pPr>
+        <w:rPr>
+          <w:lang w:val="da-DK"/>
+        </w:rPr>
+      </w:pPr>
+      <w:r>
+        <w:rPr>
+          <w:lang w:val="da-DK"/>
+        </w:rPr>
+        <w:lastRenderedPageBreak/>
+        <w:t xml:space="preserve">Den er sidenhen blevet åbnet, og en spiraltrappe fører ned. </w:t>
       </w:r>
     </w:p>
     <w:p>
@@ -378,20 +1251,48 @@
         <w:rPr>
           <w:lang w:val="da-DK"/>
         </w:rPr>
-        <w:t>Området: Abyssal skov</w:t>
-      </w:r>
-    </w:p>
-    <w:p>
-      <w:pPr>
-        <w:rPr>
-          <w:lang w:val="da-DK"/>
-        </w:rPr>
-      </w:pPr>
-      <w:r>
-        <w:rPr>
-          <w:lang w:val="da-DK"/>
-        </w:rPr>
-        <w:t>Stor Abyss indflydelse på området har forvandlet det.</w:t>
+        <w:t xml:space="preserve">Området: </w:t>
+      </w:r>
+      <w:proofErr w:type="spellStart"/>
+      <w:r>
+        <w:rPr>
+          <w:lang w:val="da-DK"/>
+        </w:rPr>
+        <w:t>Abyssal</w:t>
+      </w:r>
+      <w:proofErr w:type="spellEnd"/>
+      <w:r>
+        <w:rPr>
+          <w:lang w:val="da-DK"/>
+        </w:rPr>
+        <w:t xml:space="preserve"> skov</w:t>
+      </w:r>
+    </w:p>
+    <w:p>
+      <w:pPr>
+        <w:rPr>
+          <w:lang w:val="da-DK"/>
+        </w:rPr>
+      </w:pPr>
+      <w:r>
+        <w:rPr>
+          <w:lang w:val="da-DK"/>
+        </w:rPr>
+        <w:t xml:space="preserve">Stor </w:t>
+      </w:r>
+      <w:proofErr w:type="spellStart"/>
+      <w:r>
+        <w:rPr>
+          <w:lang w:val="da-DK"/>
+        </w:rPr>
+        <w:t>Abyss</w:t>
+      </w:r>
+      <w:proofErr w:type="spellEnd"/>
+      <w:r>
+        <w:rPr>
+          <w:lang w:val="da-DK"/>
+        </w:rPr>
+        <w:t xml:space="preserve"> indflydelse på området har forvandlet det.</w:t>
       </w:r>
       <w:r>
         <w:rPr>
@@ -449,6 +1350,12 @@
         </w:rPr>
         <w:t>Lysende frugter der ligner vandmelonsstørrelse bumser (eksploderer hvis kommer tæt, giver insekt æg der senere kan bryde ud)</w:t>
       </w:r>
+      <w:r>
+        <w:rPr>
+          <w:lang w:val="da-DK"/>
+        </w:rPr>
+        <w:t>.</w:t>
+      </w:r>
     </w:p>
     <w:p>
       <w:pPr>
@@ -483,7 +1390,7 @@
         <w:rPr>
           <w:lang w:val="da-DK"/>
         </w:rPr>
-        <w:t xml:space="preserve"> kommer krybende. </w:t>
+        <w:t xml:space="preserve"> kommer krybende.</w:t>
       </w:r>
     </w:p>
     <w:p>
@@ -501,7 +1408,7 @@
         <w:rPr>
           <w:lang w:val="da-DK"/>
         </w:rPr>
-        <w:t xml:space="preserve">Store kødfarvede hinder. Stønner svagt når ødelægges. </w:t>
+        <w:t>Store kødfarvede hinder. Stønner svagt når ødelægges.</w:t>
       </w:r>
     </w:p>
     <w:p>
@@ -519,27 +1426,39 @@
         <w:rPr>
           <w:lang w:val="da-DK"/>
         </w:rPr>
-        <w:t xml:space="preserve">Store biller fyldt med små huller på ryggen der skummer med fråde. </w:t>
-      </w:r>
-    </w:p>
-    <w:p>
-      <w:pPr>
-        <w:rPr>
-          <w:lang w:val="da-DK"/>
-        </w:rPr>
-      </w:pPr>
-    </w:p>
-    <w:p>
-      <w:pPr>
-        <w:rPr>
-          <w:lang w:val="da-DK"/>
-        </w:rPr>
-      </w:pPr>
-      <w:r>
-        <w:rPr>
-          <w:lang w:val="da-DK"/>
-        </w:rPr>
-        <w:t xml:space="preserve"> 300 fod radius fra bakken:</w:t>
+        <w:t>Store biller fyldt med små huller på ryggen der skummer med fråde.</w:t>
+      </w:r>
+    </w:p>
+    <w:p>
+      <w:pPr>
+        <w:rPr>
+          <w:lang w:val="da-DK"/>
+        </w:rPr>
+      </w:pPr>
+      <w:r>
+        <w:rPr>
+          <w:lang w:val="da-DK"/>
+        </w:rPr>
+        <w:t xml:space="preserve"> </w:t>
+      </w:r>
+      <w:r>
+        <w:rPr>
+          <w:u w:val="single"/>
+          <w:lang w:val="da-DK"/>
+        </w:rPr>
+        <w:t>Effekter</w:t>
+      </w:r>
+      <w:r>
+        <w:rPr>
+          <w:lang w:val="da-DK"/>
+        </w:rPr>
+        <w:t xml:space="preserve"> </w:t>
+      </w:r>
+      <w:r>
+        <w:rPr>
+          <w:lang w:val="da-DK"/>
+        </w:rPr>
+        <w:t>300 fod radius fra bakken:</w:t>
       </w:r>
     </w:p>
     <w:p>
@@ -559,7 +1478,15 @@
           <w:bCs/>
           <w:lang w:val="da-DK"/>
         </w:rPr>
-        <w:t>Magisk mørke</w:t>
+        <w:t>Overnaturlig</w:t>
+      </w:r>
+      <w:r>
+        <w:rPr>
+          <w:b/>
+          <w:bCs/>
+          <w:lang w:val="da-DK"/>
+        </w:rPr>
+        <w:t>t mørke</w:t>
       </w:r>
       <w:r>
         <w:rPr>
@@ -585,14 +1512,34 @@
           <w:lang w:val="da-DK"/>
         </w:rPr>
       </w:pPr>
+      <w:proofErr w:type="spellStart"/>
       <w:r>
         <w:rPr>
           <w:b/>
           <w:bCs/>
           <w:lang w:val="da-DK"/>
         </w:rPr>
-        <w:t>Difficult terrain</w:t>
-      </w:r>
+        <w:t>Difficult</w:t>
+      </w:r>
+      <w:proofErr w:type="spellEnd"/>
+      <w:r>
+        <w:rPr>
+          <w:b/>
+          <w:bCs/>
+          <w:lang w:val="da-DK"/>
+        </w:rPr>
+        <w:t xml:space="preserve"> </w:t>
+      </w:r>
+      <w:proofErr w:type="spellStart"/>
+      <w:r>
+        <w:rPr>
+          <w:b/>
+          <w:bCs/>
+          <w:lang w:val="da-DK"/>
+        </w:rPr>
+        <w:t>terrain</w:t>
+      </w:r>
+      <w:proofErr w:type="spellEnd"/>
       <w:r>
         <w:rPr>
           <w:lang w:val="da-DK"/>
@@ -625,14 +1572,34 @@
         </w:rPr>
         <w:t xml:space="preserve"> gør at lyd kun kan høres 30 fod væk. Alle er </w:t>
       </w:r>
+      <w:proofErr w:type="spellStart"/>
       <w:r>
         <w:rPr>
           <w:b/>
           <w:bCs/>
           <w:lang w:val="da-DK"/>
         </w:rPr>
-        <w:t>resistant til thunder</w:t>
-      </w:r>
+        <w:t>resistant</w:t>
+      </w:r>
+      <w:proofErr w:type="spellEnd"/>
+      <w:r>
+        <w:rPr>
+          <w:b/>
+          <w:bCs/>
+          <w:lang w:val="da-DK"/>
+        </w:rPr>
+        <w:t xml:space="preserve"> til </w:t>
+      </w:r>
+      <w:proofErr w:type="spellStart"/>
+      <w:r>
+        <w:rPr>
+          <w:b/>
+          <w:bCs/>
+          <w:lang w:val="da-DK"/>
+        </w:rPr>
+        <w:t>thunder</w:t>
+      </w:r>
+      <w:proofErr w:type="spellEnd"/>
       <w:r>
         <w:rPr>
           <w:lang w:val="da-DK"/>
@@ -671,7 +1638,8 @@
         </w:rPr>
         <w:t xml:space="preserve">få </w:t>
       </w:r>
-      <w:hyperlink r:id="rId8" w:history="1">
+      <w:hyperlink r:id="rId9" w:history="1">
+        <w:proofErr w:type="spellStart"/>
         <w:r>
           <w:rPr>
             <w:rStyle w:val="Hyperlink"/>
@@ -679,8 +1647,29 @@
             <w:iCs/>
             <w:lang w:val="da-DK"/>
           </w:rPr>
-          <w:t>Ekolid Paratisim</w:t>
+          <w:t>Ekolid</w:t>
         </w:r>
+        <w:proofErr w:type="spellEnd"/>
+        <w:r>
+          <w:rPr>
+            <w:rStyle w:val="Hyperlink"/>
+            <w:i/>
+            <w:iCs/>
+            <w:lang w:val="da-DK"/>
+          </w:rPr>
+          <w:t xml:space="preserve"> </w:t>
+        </w:r>
+        <w:proofErr w:type="spellStart"/>
+        <w:r>
+          <w:rPr>
+            <w:rStyle w:val="Hyperlink"/>
+            <w:i/>
+            <w:iCs/>
+            <w:lang w:val="da-DK"/>
+          </w:rPr>
+          <w:t>Paratisim</w:t>
+        </w:r>
+        <w:proofErr w:type="spellEnd"/>
       </w:hyperlink>
       <w:r>
         <w:rPr>
@@ -689,26 +1678,6 @@
           <w:lang w:val="da-DK"/>
         </w:rPr>
         <w:t xml:space="preserve">. </w:t>
-      </w:r>
-    </w:p>
-    <w:p>
-      <w:pPr>
-        <w:rPr>
-          <w:lang w:val="da-DK"/>
-        </w:rPr>
-      </w:pPr>
-    </w:p>
-    <w:p>
-      <w:pPr>
-        <w:rPr>
-          <w:lang w:val="da-DK"/>
-        </w:rPr>
-      </w:pPr>
-      <w:r>
-        <w:rPr>
-          <w:lang w:val="da-DK"/>
-        </w:rPr>
-        <w:t>Monstre:</w:t>
       </w:r>
     </w:p>
     <w:p>
@@ -724,141 +1693,11 @@
       </w:pPr>
       <w:r>
         <w:rPr>
-          <w:lang w:val="da-DK"/>
-        </w:rPr>
-        <w:t>Black pudding tjære pøl</w:t>
-      </w:r>
-    </w:p>
-    <w:p>
-      <w:pPr>
-        <w:pStyle w:val="Heading1"/>
-        <w:rPr>
-          <w:strike/>
-          <w:lang w:val="da-DK"/>
-        </w:rPr>
-      </w:pPr>
-      <w:r>
-        <w:rPr>
-          <w:strike/>
-          <w:lang w:val="da-DK"/>
-        </w:rPr>
-        <w:t xml:space="preserve">Ildblods </w:t>
-      </w:r>
-      <w:r>
-        <w:rPr>
-          <w:strike/>
-          <w:lang w:val="da-DK"/>
-        </w:rPr>
-        <w:t xml:space="preserve">orker </w:t>
-      </w:r>
-      <w:r>
-        <w:rPr>
-          <w:strike/>
-          <w:lang w:val="da-DK"/>
-        </w:rPr>
-        <w:t>ved bakken</w:t>
-      </w:r>
-      <w:r>
-        <w:rPr>
-          <w:strike/>
-          <w:lang w:val="da-DK"/>
-        </w:rPr>
-        <w:t xml:space="preserve"> </w:t>
-      </w:r>
-      <w:r>
-        <w:rPr>
-          <w:lang w:val="da-DK"/>
-        </w:rPr>
-        <w:t>(Bekæmpet)</w:t>
-      </w:r>
-    </w:p>
-    <w:p>
-      <w:pPr>
-        <w:rPr>
-          <w:strike/>
-          <w:lang w:val="da-DK"/>
-        </w:rPr>
-      </w:pPr>
-      <w:r>
-        <w:rPr>
-          <w:strike/>
-          <w:lang w:val="en-GB"/>
-        </w:rPr>
-        <w:t xml:space="preserve">10x Recruit (M1/2), 2x Incendiarist (CR1), 1x War Mage (CR3), 1x Firerunner (CR4), 2x Trooper (CR1/2). </w:t>
-      </w:r>
-      <w:r>
-        <w:rPr>
           <w:b/>
           <w:bCs/>
-          <w:strike/>
-          <w:lang w:val="da-DK"/>
-        </w:rPr>
-        <w:t xml:space="preserve">Side 156 </w:t>
-      </w:r>
-      <w:r>
-        <w:rPr>
-          <w:strike/>
-          <w:lang w:val="da-DK"/>
-        </w:rPr>
-        <w:t>og frem.</w:t>
-      </w:r>
-    </w:p>
-    <w:p>
-      <w:pPr>
-        <w:pStyle w:val="Heading2"/>
-        <w:rPr>
-          <w:lang w:val="da-DK"/>
-        </w:rPr>
-      </w:pPr>
-      <w:r>
-        <w:rPr>
-          <w:lang w:val="da-DK"/>
-        </w:rPr>
-        <w:t>Birds of prey</w:t>
-      </w:r>
-    </w:p>
-    <w:p>
-      <w:pPr>
-        <w:rPr>
-          <w:lang w:val="da-DK"/>
-        </w:rPr>
-      </w:pPr>
-      <w:r>
-        <w:rPr>
-          <w:lang w:val="da-DK"/>
-        </w:rPr>
-        <w:t>Blodbakken har tiltrukket en d</w:t>
-      </w:r>
-      <w:r>
-        <w:rPr>
-          <w:lang w:val="da-DK"/>
-        </w:rPr>
-        <w:t>el rovfugle.</w:t>
-      </w:r>
-    </w:p>
-    <w:p>
-      <w:pPr>
-        <w:rPr>
-          <w:lang w:val="da-DK"/>
-        </w:rPr>
-      </w:pPr>
-      <w:r>
-        <w:rPr>
-          <w:lang w:val="en-GB"/>
-        </w:rPr>
-        <w:t>1x Dire Bird of P</w:t>
-      </w:r>
-      <w:r>
-        <w:rPr>
-          <w:lang w:val="en-GB"/>
-        </w:rPr>
-        <w:t>rey, 1x Deathhawk</w:t>
-      </w:r>
-      <w:r>
-        <w:rPr>
-          <w:lang w:val="en-GB"/>
-        </w:rPr>
-        <w:t xml:space="preserve">. </w:t>
+          <w:lang w:val="da-DK"/>
+        </w:rPr>
+        <w:t>Livslyst drænende</w:t>
       </w:r>
       <w:r>
         <w:rPr>
@@ -866,42 +1705,27 @@
           <w:bCs/>
           <w:lang w:val="da-DK"/>
         </w:rPr>
-        <w:t>Side 44 og 46</w:t>
-      </w:r>
-    </w:p>
-    <w:p>
-      <w:pPr>
-        <w:rPr>
-          <w:lang w:val="da-DK"/>
-        </w:rPr>
-      </w:pPr>
-    </w:p>
-    <w:p>
-      <w:pPr>
-        <w:pStyle w:val="Title"/>
-        <w:rPr>
-          <w:lang w:val="da-DK"/>
-        </w:rPr>
-      </w:pPr>
-      <w:r>
-        <w:rPr>
-          <w:lang w:val="da-DK"/>
-        </w:rPr>
-        <w:t>Nede i bakken</w:t>
-      </w:r>
-    </w:p>
-    <w:p>
-      <w:pPr>
-        <w:pStyle w:val="Heading1"/>
-        <w:rPr>
-          <w:lang w:val="da-DK"/>
-        </w:rPr>
-      </w:pPr>
-      <w:r>
-        <w:rPr>
-          <w:lang w:val="da-DK"/>
-        </w:rPr>
-        <w:t>Fælder og farlige sager</w:t>
+        <w:t xml:space="preserve">: </w:t>
+      </w:r>
+      <w:r>
+        <w:rPr>
+          <w:lang w:val="da-DK"/>
+        </w:rPr>
+        <w:t xml:space="preserve">Hver time i området (gælder også Blodsbakken) DC 16 CON eller 1 </w:t>
+      </w:r>
+      <w:proofErr w:type="spellStart"/>
+      <w:r>
+        <w:rPr>
+          <w:lang w:val="da-DK"/>
+        </w:rPr>
+        <w:t>Exhaustion</w:t>
+      </w:r>
+      <w:proofErr w:type="spellEnd"/>
+      <w:r>
+        <w:rPr>
+          <w:lang w:val="da-DK"/>
+        </w:rPr>
+        <w:t>.</w:t>
       </w:r>
     </w:p>
     <w:p>
@@ -915,187 +1739,832 @@
         <w:rPr>
           <w:lang w:val="da-DK"/>
         </w:rPr>
-        <w:t>Tunger</w:t>
-      </w:r>
-    </w:p>
-    <w:p>
-      <w:pPr>
-        <w:rPr>
-          <w:lang w:val="da-DK"/>
-        </w:rPr>
-      </w:pPr>
-      <w:r>
-        <w:rPr>
-          <w:lang w:val="da-DK"/>
-        </w:rPr>
-        <w:t xml:space="preserve">Init 20 grapple reach 15 fod, +6. </w:t>
-      </w:r>
-      <w:r>
-        <w:rPr>
-          <w:lang w:val="da-DK"/>
-        </w:rPr>
-        <w:t xml:space="preserve">Forsøger </w:t>
-      </w:r>
-      <w:r>
-        <w:rPr>
-          <w:lang w:val="da-DK"/>
-        </w:rPr>
-        <w:t xml:space="preserve">at </w:t>
-      </w:r>
-      <w:r>
-        <w:rPr>
-          <w:lang w:val="da-DK"/>
-        </w:rPr>
-        <w:t xml:space="preserve">trække </w:t>
-      </w:r>
-      <w:r>
-        <w:rPr>
-          <w:lang w:val="da-DK"/>
-        </w:rPr>
-        <w:t xml:space="preserve">et </w:t>
-      </w:r>
-      <w:r>
-        <w:rPr>
-          <w:lang w:val="da-DK"/>
-        </w:rPr>
-        <w:t>grappled</w:t>
-      </w:r>
-      <w:r>
-        <w:rPr>
-          <w:lang w:val="da-DK"/>
-        </w:rPr>
-        <w:t xml:space="preserve"> creature</w:t>
-      </w:r>
-      <w:r>
-        <w:rPr>
-          <w:lang w:val="da-DK"/>
-        </w:rPr>
-        <w:t>, Str 14 eller trækkes til tænder</w:t>
-      </w:r>
-      <w:r>
-        <w:rPr>
-          <w:lang w:val="da-DK"/>
-        </w:rPr>
-        <w:t xml:space="preserve">. Start tur ved tænder </w:t>
-      </w:r>
-      <w:r>
-        <w:rPr>
-          <w:lang w:val="da-DK"/>
-        </w:rPr>
-        <w:t>3</w:t>
-      </w:r>
-      <w:r>
-        <w:rPr>
-          <w:lang w:val="da-DK"/>
-        </w:rPr>
-        <w:t xml:space="preserve">d6 piercing. </w:t>
-      </w:r>
-    </w:p>
-    <w:p>
-      <w:pPr>
-        <w:pStyle w:val="Heading2"/>
-        <w:rPr>
-          <w:lang w:val="da-DK"/>
-        </w:rPr>
-      </w:pPr>
-      <w:r>
-        <w:rPr>
-          <w:lang w:val="da-DK"/>
-        </w:rPr>
-        <w:t>Lilla Teleport</w:t>
-      </w:r>
-    </w:p>
-    <w:p>
-      <w:pPr>
-        <w:rPr>
-          <w:lang w:val="da-DK"/>
-        </w:rPr>
-      </w:pPr>
-      <w:r>
-        <w:rPr>
-          <w:lang w:val="da-DK"/>
-        </w:rPr>
-        <w:t>Bøl med malstrøm af lilla væske</w:t>
-      </w:r>
-      <w:r>
-        <w:rPr>
-          <w:lang w:val="da-DK"/>
-        </w:rPr>
-        <w:t xml:space="preserve"> med bobler der går nedad</w:t>
-      </w:r>
-      <w:r>
-        <w:rPr>
-          <w:lang w:val="da-DK"/>
-        </w:rPr>
-        <w:t>.</w:t>
-      </w:r>
-    </w:p>
-    <w:p>
-      <w:pPr>
-        <w:rPr>
-          <w:lang w:val="da-DK"/>
-        </w:rPr>
-      </w:pPr>
-      <w:r>
-        <w:rPr>
-          <w:lang w:val="da-DK"/>
-        </w:rPr>
-        <w:t xml:space="preserve">Teleporterer til en tilfældig anden lilla væske pøl hvis man rør den, og tager 1d6 psychic. </w:t>
-      </w:r>
-    </w:p>
-    <w:p>
-      <w:pPr>
-        <w:pStyle w:val="Heading1"/>
-        <w:rPr>
-          <w:lang w:val="da-DK"/>
-        </w:rPr>
-      </w:pPr>
-      <w:r>
-        <w:rPr>
-          <w:lang w:val="da-DK"/>
-        </w:rPr>
-        <w:t>Rum</w:t>
-      </w:r>
-    </w:p>
-    <w:p>
-      <w:pPr>
-        <w:rPr>
-          <w:lang w:val="da-DK"/>
-        </w:rPr>
-      </w:pPr>
-      <w:r>
-        <w:rPr>
-          <w:lang w:val="da-DK"/>
-        </w:rPr>
-        <w:t>Hver af dem er fyldt med dæmoner som vokser omkring lig og en magic item.</w:t>
-      </w:r>
-    </w:p>
-    <w:p>
-      <w:pPr>
-        <w:pStyle w:val="Heading2"/>
-        <w:rPr>
-          <w:lang w:val="da-DK"/>
-        </w:rPr>
-      </w:pPr>
-      <w:r>
-        <w:rPr>
-          <w:lang w:val="da-DK"/>
-        </w:rPr>
-        <w:t>Stirges</w:t>
-      </w:r>
-    </w:p>
-    <w:p>
-      <w:pPr>
-        <w:rPr>
-          <w:lang w:val="da-DK"/>
-        </w:rPr>
-      </w:pPr>
-      <w:r>
+        <w:t xml:space="preserve">Points of </w:t>
+      </w:r>
+      <w:proofErr w:type="spellStart"/>
+      <w:r>
+        <w:rPr>
+          <w:lang w:val="da-DK"/>
+        </w:rPr>
+        <w:t>interest</w:t>
+      </w:r>
+      <w:proofErr w:type="spellEnd"/>
+    </w:p>
+    <w:p>
+      <w:pPr>
         <w:rPr>
           <w:b/>
           <w:bCs/>
           <w:lang w:val="da-DK"/>
         </w:rPr>
+      </w:pPr>
+      <w:r>
+        <w:rPr>
+          <w:b/>
+          <w:bCs/>
+          <w:lang w:val="da-DK"/>
+        </w:rPr>
+        <w:t>Munden</w:t>
+      </w:r>
+    </w:p>
+    <w:p>
+      <w:pPr>
+        <w:pStyle w:val="ListParagraph"/>
+        <w:numPr>
+          <w:ilvl w:val="0"/>
+          <w:numId w:val="1"/>
+        </w:numPr>
+        <w:rPr>
+          <w:lang w:val="da-DK"/>
+        </w:rPr>
+      </w:pPr>
+      <w:r>
+        <w:rPr>
+          <w:lang w:val="da-DK"/>
+        </w:rPr>
+        <w:t xml:space="preserve">Åbning i jorden gulvet med vegetation som angiver læber. Leder ind i Blodsbakken. </w:t>
+      </w:r>
+    </w:p>
+    <w:p>
+      <w:pPr>
+        <w:pStyle w:val="ListParagraph"/>
+        <w:numPr>
+          <w:ilvl w:val="0"/>
+          <w:numId w:val="1"/>
+        </w:numPr>
+        <w:rPr>
+          <w:lang w:val="da-DK"/>
+        </w:rPr>
+      </w:pPr>
+      <w:r>
+        <w:rPr>
+          <w:lang w:val="da-DK"/>
+        </w:rPr>
+        <w:t xml:space="preserve">Medmindre følges af dæmon, eller har </w:t>
+      </w:r>
+      <w:proofErr w:type="spellStart"/>
+      <w:r>
+        <w:rPr>
+          <w:i/>
+          <w:iCs/>
+          <w:lang w:val="da-DK"/>
+        </w:rPr>
+        <w:t>Ekolid</w:t>
+      </w:r>
+      <w:proofErr w:type="spellEnd"/>
+      <w:r>
+        <w:rPr>
+          <w:i/>
+          <w:iCs/>
+          <w:lang w:val="da-DK"/>
+        </w:rPr>
+        <w:t xml:space="preserve"> </w:t>
+      </w:r>
+      <w:proofErr w:type="spellStart"/>
+      <w:r>
+        <w:rPr>
+          <w:i/>
+          <w:iCs/>
+          <w:lang w:val="da-DK"/>
+        </w:rPr>
+        <w:t>Paratism</w:t>
+      </w:r>
+      <w:proofErr w:type="spellEnd"/>
+      <w:r>
+        <w:rPr>
+          <w:lang w:val="da-DK"/>
+        </w:rPr>
+        <w:t xml:space="preserve"> skal der laves save mod </w:t>
+      </w:r>
+      <w:r>
+        <w:rPr>
+          <w:lang w:val="da-DK"/>
+        </w:rPr>
+        <w:t xml:space="preserve">DC CON eller 1 </w:t>
+      </w:r>
+      <w:proofErr w:type="spellStart"/>
+      <w:r>
+        <w:rPr>
+          <w:lang w:val="da-DK"/>
+        </w:rPr>
+        <w:t>Exhaustion</w:t>
+      </w:r>
+      <w:proofErr w:type="spellEnd"/>
+      <w:r>
+        <w:rPr>
+          <w:lang w:val="da-DK"/>
+        </w:rPr>
+        <w:t xml:space="preserve"> (</w:t>
+      </w:r>
+      <w:r>
+        <w:rPr>
+          <w:i/>
+          <w:iCs/>
+          <w:lang w:val="da-DK"/>
+        </w:rPr>
+        <w:t>Livslyst drænende</w:t>
+      </w:r>
+      <w:r>
+        <w:rPr>
+          <w:i/>
+          <w:iCs/>
+          <w:lang w:val="da-DK"/>
+        </w:rPr>
+        <w:t xml:space="preserve">). </w:t>
+      </w:r>
+    </w:p>
+    <w:p>
+      <w:pPr>
+        <w:rPr>
+          <w:b/>
+          <w:bCs/>
+          <w:lang w:val="da-DK"/>
+        </w:rPr>
+      </w:pPr>
+      <w:r>
+        <w:rPr>
+          <w:b/>
+          <w:bCs/>
+          <w:lang w:val="da-DK"/>
+        </w:rPr>
+        <w:t>Voldgraven</w:t>
+      </w:r>
+    </w:p>
+    <w:p>
+      <w:pPr>
+        <w:pStyle w:val="ListParagraph"/>
+        <w:numPr>
+          <w:ilvl w:val="0"/>
+          <w:numId w:val="1"/>
+        </w:numPr>
+        <w:rPr>
+          <w:b/>
+          <w:bCs/>
+          <w:lang w:val="da-DK"/>
+        </w:rPr>
+      </w:pPr>
+      <w:r>
+        <w:rPr>
+          <w:lang w:val="da-DK"/>
+        </w:rPr>
+        <w:t>En 2</w:t>
+      </w:r>
+      <w:r>
+        <w:rPr>
+          <w:lang w:val="da-DK"/>
+        </w:rPr>
+        <w:t>5</w:t>
+      </w:r>
+      <w:r>
+        <w:rPr>
+          <w:lang w:val="da-DK"/>
+        </w:rPr>
+        <w:t xml:space="preserve"> fod bred flod af gulliggrøn væske omringer bakken. Starter man sin tur i vandet eller første gang går ind i den, DC 1</w:t>
+      </w:r>
+      <w:r>
+        <w:rPr>
+          <w:lang w:val="da-DK"/>
+        </w:rPr>
+        <w:t>7</w:t>
+      </w:r>
+      <w:r>
+        <w:rPr>
+          <w:lang w:val="da-DK"/>
+        </w:rPr>
+        <w:t xml:space="preserve"> </w:t>
+      </w:r>
+      <w:proofErr w:type="spellStart"/>
+      <w:r>
+        <w:rPr>
+          <w:lang w:val="da-DK"/>
+        </w:rPr>
+        <w:t>Cha</w:t>
+      </w:r>
+      <w:proofErr w:type="spellEnd"/>
+      <w:r>
+        <w:rPr>
+          <w:lang w:val="da-DK"/>
+        </w:rPr>
+        <w:t xml:space="preserve"> </w:t>
+      </w:r>
+      <w:r>
+        <w:rPr>
+          <w:lang w:val="da-DK"/>
+        </w:rPr>
+        <w:t xml:space="preserve">save </w:t>
+      </w:r>
+      <w:r>
+        <w:rPr>
+          <w:lang w:val="da-DK"/>
+        </w:rPr>
+        <w:t xml:space="preserve">eller </w:t>
+      </w:r>
+      <w:r>
+        <w:rPr>
+          <w:lang w:val="da-DK"/>
+        </w:rPr>
+        <w:t xml:space="preserve">cast </w:t>
+      </w:r>
+      <w:proofErr w:type="spellStart"/>
+      <w:r>
+        <w:rPr>
+          <w:lang w:val="da-DK"/>
+        </w:rPr>
+        <w:t>spell</w:t>
+      </w:r>
+      <w:proofErr w:type="spellEnd"/>
+      <w:r>
+        <w:rPr>
+          <w:lang w:val="da-DK"/>
+        </w:rPr>
+        <w:t xml:space="preserve"> af tilfældigt </w:t>
+      </w:r>
+      <w:proofErr w:type="spellStart"/>
+      <w:r>
+        <w:rPr>
+          <w:lang w:val="da-DK"/>
+        </w:rPr>
+        <w:t>level</w:t>
+      </w:r>
+      <w:proofErr w:type="spellEnd"/>
+      <w:r>
+        <w:rPr>
+          <w:lang w:val="da-DK"/>
+        </w:rPr>
+        <w:t xml:space="preserve"> på sig selv. Har 6 irl sekunder til at finde ud af det når </w:t>
+      </w:r>
+      <w:proofErr w:type="spellStart"/>
+      <w:r>
+        <w:rPr>
+          <w:lang w:val="da-DK"/>
+        </w:rPr>
+        <w:t>level</w:t>
+      </w:r>
+      <w:proofErr w:type="spellEnd"/>
+      <w:r>
+        <w:rPr>
+          <w:lang w:val="da-DK"/>
+        </w:rPr>
+        <w:t xml:space="preserve"> er bestemt. Hvis man ikke kan </w:t>
+      </w:r>
+      <w:proofErr w:type="gramStart"/>
+      <w:r>
+        <w:rPr>
+          <w:lang w:val="da-DK"/>
+        </w:rPr>
+        <w:t>cast</w:t>
+      </w:r>
+      <w:proofErr w:type="gramEnd"/>
+      <w:r>
+        <w:rPr>
+          <w:lang w:val="da-DK"/>
+        </w:rPr>
+        <w:t xml:space="preserve"> magi, i stedet </w:t>
+      </w:r>
+      <w:r>
+        <w:rPr>
+          <w:lang w:val="da-DK"/>
+        </w:rPr>
+        <w:t xml:space="preserve">mist 2 hit </w:t>
+      </w:r>
+      <w:proofErr w:type="spellStart"/>
+      <w:r>
+        <w:rPr>
+          <w:lang w:val="da-DK"/>
+        </w:rPr>
+        <w:t>dice</w:t>
+      </w:r>
+      <w:proofErr w:type="spellEnd"/>
+      <w:r>
+        <w:rPr>
+          <w:lang w:val="da-DK"/>
+        </w:rPr>
+        <w:t xml:space="preserve">. </w:t>
+      </w:r>
+    </w:p>
+    <w:p>
+      <w:pPr>
+        <w:rPr>
+          <w:b/>
+          <w:bCs/>
+          <w:lang w:val="da-DK"/>
+        </w:rPr>
+      </w:pPr>
+      <w:r>
+        <w:rPr>
+          <w:b/>
+          <w:bCs/>
+          <w:lang w:val="da-DK"/>
+        </w:rPr>
+        <w:t>Billeboet</w:t>
+      </w:r>
+    </w:p>
+    <w:p>
+      <w:pPr>
+        <w:pStyle w:val="ListParagraph"/>
+        <w:numPr>
+          <w:ilvl w:val="0"/>
+          <w:numId w:val="1"/>
+        </w:numPr>
+        <w:rPr>
+          <w:b/>
+          <w:bCs/>
+          <w:lang w:val="da-DK"/>
+        </w:rPr>
+      </w:pPr>
+      <w:r>
+        <w:rPr>
+          <w:lang w:val="da-DK"/>
+        </w:rPr>
+        <w:t xml:space="preserve">Enormt kranie (15 fod højt) beboet af de store biller med frådende huller på ryggen. I midten er der en </w:t>
+      </w:r>
+      <w:proofErr w:type="spellStart"/>
+      <w:r>
+        <w:rPr>
+          <w:i/>
+          <w:iCs/>
+          <w:lang w:val="da-DK"/>
+        </w:rPr>
+        <w:t>Potion</w:t>
+      </w:r>
+      <w:proofErr w:type="spellEnd"/>
+      <w:r>
+        <w:rPr>
+          <w:i/>
+          <w:iCs/>
+          <w:lang w:val="da-DK"/>
+        </w:rPr>
+        <w:t xml:space="preserve"> of </w:t>
+      </w:r>
+      <w:proofErr w:type="spellStart"/>
+      <w:r>
+        <w:rPr>
+          <w:i/>
+          <w:iCs/>
+          <w:lang w:val="da-DK"/>
+        </w:rPr>
+        <w:t>Bottled</w:t>
+      </w:r>
+      <w:proofErr w:type="spellEnd"/>
+      <w:r>
+        <w:rPr>
+          <w:i/>
+          <w:iCs/>
+          <w:lang w:val="da-DK"/>
+        </w:rPr>
+        <w:t xml:space="preserve"> </w:t>
+      </w:r>
+      <w:proofErr w:type="spellStart"/>
+      <w:r>
+        <w:rPr>
+          <w:i/>
+          <w:iCs/>
+          <w:lang w:val="da-DK"/>
+        </w:rPr>
+        <w:t>Bettle</w:t>
+      </w:r>
+      <w:proofErr w:type="spellEnd"/>
+      <w:r>
+        <w:rPr>
+          <w:i/>
+          <w:iCs/>
+          <w:lang w:val="da-DK"/>
+        </w:rPr>
+        <w:t xml:space="preserve">. </w:t>
+      </w:r>
+      <w:r>
+        <w:rPr>
+          <w:lang w:val="da-DK"/>
+        </w:rPr>
+        <w:t>Giver permanent bille feature.</w:t>
+      </w:r>
+    </w:p>
+    <w:p>
+      <w:pPr>
+        <w:rPr>
+          <w:b/>
+          <w:bCs/>
+          <w:lang w:val="da-DK"/>
+        </w:rPr>
+      </w:pPr>
+      <w:r>
+        <w:rPr>
+          <w:b/>
+          <w:bCs/>
+          <w:lang w:val="da-DK"/>
+        </w:rPr>
+        <w:t>Kamp</w:t>
+      </w:r>
+    </w:p>
+    <w:p>
+      <w:pPr>
+        <w:pStyle w:val="ListParagraph"/>
+        <w:numPr>
+          <w:ilvl w:val="0"/>
+          <w:numId w:val="1"/>
+        </w:numPr>
+        <w:rPr>
+          <w:b/>
+          <w:bCs/>
+          <w:lang w:val="da-DK"/>
+        </w:rPr>
+      </w:pPr>
+      <w:r>
+        <w:rPr>
+          <w:lang w:val="da-DK"/>
+        </w:rPr>
+        <w:t xml:space="preserve">1x Death </w:t>
+      </w:r>
+      <w:proofErr w:type="spellStart"/>
+      <w:r>
+        <w:rPr>
+          <w:lang w:val="da-DK"/>
+        </w:rPr>
+        <w:t>Captain</w:t>
+      </w:r>
+      <w:proofErr w:type="spellEnd"/>
+    </w:p>
+    <w:p>
+      <w:pPr>
+        <w:pStyle w:val="ListParagraph"/>
+        <w:numPr>
+          <w:ilvl w:val="0"/>
+          <w:numId w:val="1"/>
+        </w:numPr>
+        <w:rPr>
+          <w:b/>
+          <w:bCs/>
+          <w:lang w:val="da-DK"/>
+        </w:rPr>
+      </w:pPr>
+      <w:r>
+        <w:rPr>
+          <w:lang w:val="da-DK"/>
+        </w:rPr>
+        <w:t>2</w:t>
+      </w:r>
+      <w:r>
+        <w:rPr>
+          <w:lang w:val="da-DK"/>
+        </w:rPr>
+        <w:t xml:space="preserve">x Fire </w:t>
+      </w:r>
+      <w:proofErr w:type="spellStart"/>
+      <w:r>
+        <w:rPr>
+          <w:lang w:val="da-DK"/>
+        </w:rPr>
+        <w:t>runner</w:t>
+      </w:r>
+      <w:proofErr w:type="spellEnd"/>
+    </w:p>
+    <w:p>
+      <w:pPr>
+        <w:pStyle w:val="ListParagraph"/>
+        <w:numPr>
+          <w:ilvl w:val="0"/>
+          <w:numId w:val="1"/>
+        </w:numPr>
+        <w:rPr>
+          <w:b/>
+          <w:bCs/>
+          <w:lang w:val="da-DK"/>
+        </w:rPr>
+      </w:pPr>
+      <w:r>
+        <w:rPr>
+          <w:lang w:val="da-DK"/>
+        </w:rPr>
+        <w:t xml:space="preserve">1x Slaughter </w:t>
+      </w:r>
+      <w:proofErr w:type="spellStart"/>
+      <w:r>
+        <w:rPr>
+          <w:lang w:val="da-DK"/>
+        </w:rPr>
+        <w:t>Demon</w:t>
+      </w:r>
+      <w:proofErr w:type="spellEnd"/>
+    </w:p>
+    <w:p>
+      <w:pPr>
+        <w:pStyle w:val="Title"/>
+        <w:rPr>
+          <w:lang w:val="da-DK"/>
+        </w:rPr>
+      </w:pPr>
+      <w:r>
+        <w:rPr>
+          <w:lang w:val="da-DK"/>
+        </w:rPr>
+        <w:t>Nede i bakken</w:t>
+      </w:r>
+    </w:p>
+    <w:p>
+      <w:pPr>
+        <w:pStyle w:val="Heading1"/>
+        <w:rPr>
+          <w:lang w:val="da-DK"/>
+        </w:rPr>
+      </w:pPr>
+      <w:r>
+        <w:rPr>
+          <w:lang w:val="da-DK"/>
+        </w:rPr>
+        <w:lastRenderedPageBreak/>
+        <w:t>Fælder og farlige sager</w:t>
+      </w:r>
+    </w:p>
+    <w:p>
+      <w:pPr>
+        <w:pStyle w:val="Heading2"/>
+        <w:rPr>
+          <w:lang w:val="da-DK"/>
+        </w:rPr>
+      </w:pPr>
+      <w:r>
+        <w:rPr>
+          <w:lang w:val="da-DK"/>
+        </w:rPr>
+        <w:t>Tunger</w:t>
+      </w:r>
+    </w:p>
+    <w:p>
+      <w:pPr>
+        <w:rPr>
+          <w:lang w:val="da-DK"/>
+        </w:rPr>
+      </w:pPr>
+      <w:proofErr w:type="spellStart"/>
+      <w:r>
+        <w:rPr>
+          <w:lang w:val="da-DK"/>
+        </w:rPr>
+        <w:t>Init</w:t>
+      </w:r>
+      <w:proofErr w:type="spellEnd"/>
+      <w:r>
+        <w:rPr>
+          <w:lang w:val="da-DK"/>
+        </w:rPr>
+        <w:t xml:space="preserve"> 20 </w:t>
+      </w:r>
+      <w:proofErr w:type="spellStart"/>
+      <w:r>
+        <w:rPr>
+          <w:lang w:val="da-DK"/>
+        </w:rPr>
+        <w:t>grapple</w:t>
+      </w:r>
+      <w:proofErr w:type="spellEnd"/>
+      <w:r>
+        <w:rPr>
+          <w:lang w:val="da-DK"/>
+        </w:rPr>
+        <w:t xml:space="preserve"> </w:t>
+      </w:r>
+      <w:proofErr w:type="spellStart"/>
+      <w:r>
+        <w:rPr>
+          <w:lang w:val="da-DK"/>
+        </w:rPr>
+        <w:t>reach</w:t>
+      </w:r>
+      <w:proofErr w:type="spellEnd"/>
+      <w:r>
+        <w:rPr>
+          <w:lang w:val="da-DK"/>
+        </w:rPr>
+        <w:t xml:space="preserve"> 15 fod, +6. </w:t>
+      </w:r>
+      <w:r>
+        <w:rPr>
+          <w:lang w:val="da-DK"/>
+        </w:rPr>
+        <w:t xml:space="preserve">Forsøger </w:t>
+      </w:r>
+      <w:r>
+        <w:rPr>
+          <w:lang w:val="da-DK"/>
+        </w:rPr>
+        <w:t xml:space="preserve">at </w:t>
+      </w:r>
+      <w:r>
+        <w:rPr>
+          <w:lang w:val="da-DK"/>
+        </w:rPr>
+        <w:t xml:space="preserve">trække </w:t>
+      </w:r>
+      <w:r>
+        <w:rPr>
+          <w:lang w:val="da-DK"/>
+        </w:rPr>
+        <w:t xml:space="preserve">et </w:t>
+      </w:r>
+      <w:proofErr w:type="spellStart"/>
+      <w:r>
+        <w:rPr>
+          <w:lang w:val="da-DK"/>
+        </w:rPr>
+        <w:t>grappled</w:t>
+      </w:r>
+      <w:proofErr w:type="spellEnd"/>
+      <w:r>
+        <w:rPr>
+          <w:lang w:val="da-DK"/>
+        </w:rPr>
+        <w:t xml:space="preserve"> </w:t>
+      </w:r>
+      <w:proofErr w:type="spellStart"/>
+      <w:r>
+        <w:rPr>
+          <w:lang w:val="da-DK"/>
+        </w:rPr>
+        <w:t>creature</w:t>
+      </w:r>
+      <w:proofErr w:type="spellEnd"/>
+      <w:r>
+        <w:rPr>
+          <w:lang w:val="da-DK"/>
+        </w:rPr>
+        <w:t xml:space="preserve">, </w:t>
+      </w:r>
+      <w:proofErr w:type="spellStart"/>
+      <w:r>
+        <w:rPr>
+          <w:lang w:val="da-DK"/>
+        </w:rPr>
+        <w:t>Str</w:t>
+      </w:r>
+      <w:proofErr w:type="spellEnd"/>
+      <w:r>
+        <w:rPr>
+          <w:lang w:val="da-DK"/>
+        </w:rPr>
+        <w:t xml:space="preserve"> 14 eller trækkes til tænder</w:t>
+      </w:r>
+      <w:r>
+        <w:rPr>
+          <w:lang w:val="da-DK"/>
+        </w:rPr>
+        <w:t xml:space="preserve">. Start tur ved tænder </w:t>
+      </w:r>
+      <w:r>
+        <w:rPr>
+          <w:lang w:val="da-DK"/>
+        </w:rPr>
+        <w:t>3</w:t>
+      </w:r>
+      <w:r>
+        <w:rPr>
+          <w:lang w:val="da-DK"/>
+        </w:rPr>
+        <w:t xml:space="preserve">d6 piercing. </w:t>
+      </w:r>
+    </w:p>
+    <w:p>
+      <w:pPr>
+        <w:pStyle w:val="Heading2"/>
+        <w:rPr>
+          <w:lang w:val="da-DK"/>
+        </w:rPr>
+      </w:pPr>
+      <w:r>
+        <w:rPr>
+          <w:lang w:val="da-DK"/>
+        </w:rPr>
+        <w:t>Lilla Teleport</w:t>
+      </w:r>
+    </w:p>
+    <w:p>
+      <w:pPr>
+        <w:rPr>
+          <w:lang w:val="da-DK"/>
+        </w:rPr>
+      </w:pPr>
+      <w:r>
+        <w:rPr>
+          <w:lang w:val="da-DK"/>
+        </w:rPr>
+        <w:t>Bøl med malstrøm af lilla væske</w:t>
+      </w:r>
+      <w:r>
+        <w:rPr>
+          <w:lang w:val="da-DK"/>
+        </w:rPr>
+        <w:t xml:space="preserve"> med bobler der går nedad</w:t>
+      </w:r>
+      <w:r>
+        <w:rPr>
+          <w:lang w:val="da-DK"/>
+        </w:rPr>
+        <w:t>.</w:t>
+      </w:r>
+    </w:p>
+    <w:p>
+      <w:pPr>
+        <w:rPr>
+          <w:lang w:val="da-DK"/>
+        </w:rPr>
+      </w:pPr>
+      <w:proofErr w:type="spellStart"/>
+      <w:r>
+        <w:rPr>
+          <w:lang w:val="da-DK"/>
+        </w:rPr>
+        <w:t>Teleporterer</w:t>
+      </w:r>
+      <w:proofErr w:type="spellEnd"/>
+      <w:r>
+        <w:rPr>
+          <w:lang w:val="da-DK"/>
+        </w:rPr>
+        <w:t xml:space="preserve"> til en tilfældig anden lilla væske pøl hvis man rør den, og tager 1d6 </w:t>
+      </w:r>
+      <w:proofErr w:type="spellStart"/>
+      <w:r>
+        <w:rPr>
+          <w:lang w:val="da-DK"/>
+        </w:rPr>
+        <w:t>psychic</w:t>
+      </w:r>
+      <w:proofErr w:type="spellEnd"/>
+      <w:r>
+        <w:rPr>
+          <w:lang w:val="da-DK"/>
+        </w:rPr>
+        <w:t xml:space="preserve">. </w:t>
+      </w:r>
+    </w:p>
+    <w:p>
+      <w:pPr>
+        <w:pStyle w:val="Heading1"/>
+        <w:rPr>
+          <w:lang w:val="da-DK"/>
+        </w:rPr>
+      </w:pPr>
+      <w:r>
+        <w:rPr>
+          <w:lang w:val="da-DK"/>
+        </w:rPr>
+        <w:t>Rum</w:t>
+      </w:r>
+    </w:p>
+    <w:p>
+      <w:pPr>
+        <w:rPr>
+          <w:lang w:val="da-DK"/>
+        </w:rPr>
+      </w:pPr>
+      <w:r>
+        <w:rPr>
+          <w:lang w:val="da-DK"/>
+        </w:rPr>
+        <w:t xml:space="preserve">Hver af dem er fyldt med dæmoner som vokser omkring lig og en </w:t>
+      </w:r>
+      <w:proofErr w:type="spellStart"/>
+      <w:r>
+        <w:rPr>
+          <w:lang w:val="da-DK"/>
+        </w:rPr>
+        <w:t>magic</w:t>
+      </w:r>
+      <w:proofErr w:type="spellEnd"/>
+      <w:r>
+        <w:rPr>
+          <w:lang w:val="da-DK"/>
+        </w:rPr>
+        <w:t xml:space="preserve"> item.</w:t>
+      </w:r>
+    </w:p>
+    <w:p>
+      <w:pPr>
+        <w:pStyle w:val="Heading2"/>
+        <w:rPr>
+          <w:lang w:val="da-DK"/>
+        </w:rPr>
+      </w:pPr>
+      <w:proofErr w:type="spellStart"/>
+      <w:r>
+        <w:rPr>
+          <w:lang w:val="da-DK"/>
+        </w:rPr>
+        <w:t>Stirges</w:t>
+      </w:r>
+      <w:proofErr w:type="spellEnd"/>
+    </w:p>
+    <w:p>
+      <w:pPr>
+        <w:rPr>
+          <w:lang w:val="da-DK"/>
+        </w:rPr>
+      </w:pPr>
+      <w:r>
+        <w:rPr>
+          <w:b/>
+          <w:bCs/>
+          <w:lang w:val="da-DK"/>
+        </w:rPr>
         <w:t>Indgang</w:t>
       </w:r>
       <w:r>
@@ -1116,28 +2585,16 @@
         </w:rPr>
         <w:t xml:space="preserve">t hul kommer 5x </w:t>
       </w:r>
-      <w:hyperlink r:id="rId9" w:history="1">
+      <w:hyperlink r:id="rId10" w:history="1">
+        <w:proofErr w:type="spellStart"/>
         <w:r>
           <w:rPr>
             <w:rStyle w:val="Hyperlink"/>
             <w:lang w:val="da-DK"/>
           </w:rPr>
-          <w:t>Harr</w:t>
+          <w:t>Harrier</w:t>
         </w:r>
-        <w:r>
-          <w:rPr>
-            <w:rStyle w:val="Hyperlink"/>
-            <w:lang w:val="da-DK"/>
-          </w:rPr>
-          <w:t>i</w:t>
-        </w:r>
-        <w:r>
-          <w:rPr>
-            <w:rStyle w:val="Hyperlink"/>
-            <w:lang w:val="da-DK"/>
-          </w:rPr>
-          <w:t>er</w:t>
-        </w:r>
+        <w:proofErr w:type="spellEnd"/>
       </w:hyperlink>
     </w:p>
     <w:p>
@@ -1212,8 +2669,16 @@
         <w:rPr>
           <w:lang w:val="da-DK"/>
         </w:rPr>
-        <w:t>2x Skullpiercer</w:t>
-      </w:r>
+        <w:t xml:space="preserve">2x </w:t>
+      </w:r>
+      <w:proofErr w:type="spellStart"/>
+      <w:r>
+        <w:rPr>
+          <w:lang w:val="da-DK"/>
+        </w:rPr>
+        <w:t>Skullpiercer</w:t>
+      </w:r>
+      <w:proofErr w:type="spellEnd"/>
     </w:p>
     <w:p>
       <w:pPr>
@@ -1249,12 +2714,14 @@
           <w:lang w:val="en-GB"/>
         </w:rPr>
       </w:pPr>
+      <w:proofErr w:type="spellStart"/>
       <w:r>
         <w:rPr>
           <w:lang w:val="en-GB"/>
         </w:rPr>
         <w:t>Ekolids</w:t>
       </w:r>
+      <w:proofErr w:type="spellEnd"/>
     </w:p>
     <w:p>
       <w:pPr>
@@ -1280,7 +2747,8 @@
         </w:rPr>
         <w:t xml:space="preserve">x </w:t>
       </w:r>
-      <w:hyperlink r:id="rId10" w:history="1">
+      <w:hyperlink r:id="rId11" w:history="1">
+        <w:proofErr w:type="spellStart"/>
         <w:r>
           <w:rPr>
             <w:rStyle w:val="Hyperlink"/>
@@ -1288,13 +2756,22 @@
           </w:rPr>
           <w:t>Nymph</w:t>
         </w:r>
+        <w:proofErr w:type="spellEnd"/>
       </w:hyperlink>
       <w:r>
         <w:rPr>
           <w:lang w:val="da-DK"/>
         </w:rPr>
-        <w:t>, og ét hul: Carnifex</w:t>
-      </w:r>
+        <w:t xml:space="preserve">, og ét hul: </w:t>
+      </w:r>
+      <w:proofErr w:type="spellStart"/>
+      <w:r>
+        <w:rPr>
+          <w:lang w:val="da-DK"/>
+        </w:rPr>
+        <w:t>Carnifex</w:t>
+      </w:r>
+      <w:proofErr w:type="spellEnd"/>
       <w:r>
         <w:rPr>
           <w:lang w:val="da-DK"/>
@@ -1326,13 +2803,55 @@
         <w:rPr>
           <w:lang w:val="da-DK"/>
         </w:rPr>
-        <w:t xml:space="preserve">(Kræver Light armor prof, gælder som at have light armor på, kan ikke bruges sammen med andre unikke handsker.) </w:t>
-      </w:r>
-      <w:r>
-        <w:rPr>
-          <w:lang w:val="da-DK"/>
-        </w:rPr>
-        <w:t xml:space="preserve">Handsker som én gang pr long rest kan lave Create Water, </w:t>
+        <w:t xml:space="preserve">(Kræver Light </w:t>
+      </w:r>
+      <w:proofErr w:type="spellStart"/>
+      <w:r>
+        <w:rPr>
+          <w:lang w:val="da-DK"/>
+        </w:rPr>
+        <w:t>armor</w:t>
+      </w:r>
+      <w:proofErr w:type="spellEnd"/>
+      <w:r>
+        <w:rPr>
+          <w:lang w:val="da-DK"/>
+        </w:rPr>
+        <w:t xml:space="preserve"> prof, gælder som at have light </w:t>
+      </w:r>
+      <w:proofErr w:type="spellStart"/>
+      <w:r>
+        <w:rPr>
+          <w:lang w:val="da-DK"/>
+        </w:rPr>
+        <w:t>armor</w:t>
+      </w:r>
+      <w:proofErr w:type="spellEnd"/>
+      <w:r>
+        <w:rPr>
+          <w:lang w:val="da-DK"/>
+        </w:rPr>
+        <w:t xml:space="preserve"> på, kan ikke bruges sammen med andre unikke handsker.) </w:t>
+      </w:r>
+      <w:r>
+        <w:rPr>
+          <w:lang w:val="da-DK"/>
+        </w:rPr>
+        <w:t xml:space="preserve">Handsker som én gang pr long rest kan lave </w:t>
+      </w:r>
+      <w:proofErr w:type="spellStart"/>
+      <w:r>
+        <w:rPr>
+          <w:lang w:val="da-DK"/>
+        </w:rPr>
+        <w:t>Create</w:t>
+      </w:r>
+      <w:proofErr w:type="spellEnd"/>
+      <w:r>
+        <w:rPr>
+          <w:lang w:val="da-DK"/>
+        </w:rPr>
+        <w:t xml:space="preserve"> Water, </w:t>
       </w:r>
       <w:r>
         <w:rPr>
@@ -1344,7 +2863,63 @@
         <w:rPr>
           <w:lang w:val="da-DK"/>
         </w:rPr>
-        <w:t xml:space="preserve"> creatures i vandet har disadvantages på saves imod Lightning og Cold damage eller effekter relateret dertil</w:t>
+        <w:t xml:space="preserve"> </w:t>
+      </w:r>
+      <w:proofErr w:type="spellStart"/>
+      <w:r>
+        <w:rPr>
+          <w:lang w:val="da-DK"/>
+        </w:rPr>
+        <w:t>creatures</w:t>
+      </w:r>
+      <w:proofErr w:type="spellEnd"/>
+      <w:r>
+        <w:rPr>
+          <w:lang w:val="da-DK"/>
+        </w:rPr>
+        <w:t xml:space="preserve"> i vandet har </w:t>
+      </w:r>
+      <w:proofErr w:type="spellStart"/>
+      <w:r>
+        <w:rPr>
+          <w:lang w:val="da-DK"/>
+        </w:rPr>
+        <w:t>disadvantages</w:t>
+      </w:r>
+      <w:proofErr w:type="spellEnd"/>
+      <w:r>
+        <w:rPr>
+          <w:lang w:val="da-DK"/>
+        </w:rPr>
+        <w:t xml:space="preserve"> på saves imod </w:t>
+      </w:r>
+      <w:proofErr w:type="spellStart"/>
+      <w:r>
+        <w:rPr>
+          <w:lang w:val="da-DK"/>
+        </w:rPr>
+        <w:t>Lightning</w:t>
+      </w:r>
+      <w:proofErr w:type="spellEnd"/>
+      <w:r>
+        <w:rPr>
+          <w:lang w:val="da-DK"/>
+        </w:rPr>
+        <w:t xml:space="preserve"> og Cold </w:t>
+      </w:r>
+      <w:proofErr w:type="spellStart"/>
+      <w:r>
+        <w:rPr>
+          <w:lang w:val="da-DK"/>
+        </w:rPr>
+        <w:t>damage</w:t>
+      </w:r>
+      <w:proofErr w:type="spellEnd"/>
+      <w:r>
+        <w:rPr>
+          <w:lang w:val="da-DK"/>
+        </w:rPr>
+        <w:t xml:space="preserve"> eller effekter relateret dertil</w:t>
       </w:r>
       <w:r>
         <w:rPr>
@@ -1360,19 +2935,28 @@
           <w:lang w:val="da-DK"/>
         </w:rPr>
       </w:pPr>
-      <w:r>
-        <w:rPr>
-          <w:lang w:val="da-DK"/>
-        </w:rPr>
-        <w:lastRenderedPageBreak/>
+      <w:proofErr w:type="spellStart"/>
+      <w:r>
+        <w:rPr>
+          <w:lang w:val="da-DK"/>
+        </w:rPr>
         <w:t>Glabrezu</w:t>
       </w:r>
-      <w:r>
-        <w:rPr>
-          <w:lang w:val="da-DK"/>
-        </w:rPr>
-        <w:t xml:space="preserve"> Corrupted</w:t>
-      </w:r>
+      <w:proofErr w:type="spellEnd"/>
+      <w:r>
+        <w:rPr>
+          <w:lang w:val="da-DK"/>
+        </w:rPr>
+        <w:t xml:space="preserve"> </w:t>
+      </w:r>
+      <w:proofErr w:type="spellStart"/>
+      <w:r>
+        <w:rPr>
+          <w:lang w:val="da-DK"/>
+        </w:rPr>
+        <w:t>Corrupted</w:t>
+      </w:r>
+      <w:proofErr w:type="spellEnd"/>
     </w:p>
     <w:p>
       <w:pPr>
@@ -1380,7 +2964,7 @@
           <w:rStyle w:val="Hyperlink"/>
           <w:color w:val="auto"/>
           <w:u w:val="none"/>
-          <w:lang w:val="da-DK"/>
+          <w:lang w:val="en-GB"/>
         </w:rPr>
       </w:pPr>
       <w:r>
@@ -1401,11 +2985,11 @@
         </w:rPr>
         <w:t xml:space="preserve"> </w:t>
       </w:r>
-      <w:hyperlink r:id="rId11" w:history="1">
+      <w:hyperlink r:id="rId12" w:history="1">
         <w:r>
           <w:rPr>
             <w:rStyle w:val="Hyperlink"/>
-            <w:lang w:val="da-DK"/>
+            <w:lang w:val="en-GB"/>
           </w:rPr>
           <w:t>Stat</w:t>
         </w:r>
@@ -1416,26 +3000,26 @@
         <w:rPr>
           <w:b/>
           <w:bCs/>
-          <w:lang w:val="da-DK"/>
+          <w:lang w:val="en-GB"/>
         </w:rPr>
       </w:pPr>
       <w:r>
         <w:rPr>
           <w:b/>
           <w:bCs/>
-          <w:lang w:val="da-DK"/>
+          <w:lang w:val="en-GB"/>
         </w:rPr>
         <w:t xml:space="preserve">Magic item: </w:t>
       </w:r>
       <w:r>
         <w:rPr>
-          <w:lang w:val="da-DK"/>
+          <w:lang w:val="en-GB"/>
         </w:rPr>
         <w:t>Potion of Hill Giant’s Strength</w:t>
       </w:r>
       <w:r>
         <w:rPr>
-          <w:lang w:val="da-DK"/>
+          <w:lang w:val="en-GB"/>
         </w:rPr>
         <w:t xml:space="preserve"> </w:t>
       </w:r>
@@ -1444,28 +3028,36 @@
       <w:pPr>
         <w:pStyle w:val="Heading2"/>
         <w:rPr>
-          <w:lang w:val="da-DK"/>
-        </w:rPr>
-      </w:pPr>
-      <w:r>
-        <w:rPr>
-          <w:lang w:val="da-DK"/>
-        </w:rPr>
-        <w:t>13 Hjerter</w:t>
-      </w:r>
+          <w:lang w:val="en-GB"/>
+        </w:rPr>
+      </w:pPr>
+      <w:r>
+        <w:rPr>
+          <w:lang w:val="en-GB"/>
+        </w:rPr>
+        <w:t xml:space="preserve">13 </w:t>
+      </w:r>
+      <w:proofErr w:type="spellStart"/>
+      <w:r>
+        <w:rPr>
+          <w:lang w:val="en-GB"/>
+        </w:rPr>
+        <w:t>Hjerter</w:t>
+      </w:r>
+      <w:proofErr w:type="spellEnd"/>
     </w:p>
     <w:p>
       <w:pPr>
         <w:rPr>
           <w:rStyle w:val="Hyperlink"/>
-          <w:lang w:val="da-DK"/>
-        </w:rPr>
-      </w:pPr>
-      <w:hyperlink r:id="rId12" w:history="1">
+          <w:lang w:val="en-GB"/>
+        </w:rPr>
+      </w:pPr>
+      <w:hyperlink r:id="rId13" w:history="1">
         <w:r>
           <w:rPr>
             <w:rStyle w:val="Hyperlink"/>
-            <w:lang w:val="da-DK"/>
+            <w:lang w:val="en-GB"/>
           </w:rPr>
           <w:t>Flesh Golem Assimilator</w:t>
         </w:r>
@@ -1506,31 +3098,61 @@
           <w:lang w:val="en-GB"/>
         </w:rPr>
       </w:pPr>
+      <w:proofErr w:type="spellStart"/>
       <w:r>
         <w:rPr>
           <w:lang w:val="en-GB"/>
         </w:rPr>
         <w:t>Bylder</w:t>
       </w:r>
-    </w:p>
-    <w:p>
-      <w:pPr>
-        <w:rPr>
-          <w:lang w:val="da-DK"/>
-        </w:rPr>
-      </w:pPr>
-      <w:r>
-        <w:rPr>
-          <w:lang w:val="da-DK"/>
-        </w:rPr>
-        <w:t>Bylderne kalder på hjælp, DC 16 Wisdom vs Charm eller en af bylderne popper og man får i stedet bylden på sig selv.</w:t>
-      </w:r>
+      <w:proofErr w:type="spellEnd"/>
+    </w:p>
+    <w:p>
+      <w:pPr>
+        <w:rPr>
+          <w:lang w:val="da-DK"/>
+        </w:rPr>
+      </w:pPr>
+      <w:r>
+        <w:rPr>
+          <w:lang w:val="da-DK"/>
+        </w:rPr>
+        <w:t xml:space="preserve">Bylderne kalder på hjælp, DC 16 </w:t>
+      </w:r>
+      <w:proofErr w:type="spellStart"/>
+      <w:r>
+        <w:rPr>
+          <w:lang w:val="da-DK"/>
+        </w:rPr>
+        <w:t>Wisdom</w:t>
+      </w:r>
+      <w:proofErr w:type="spellEnd"/>
       <w:r>
         <w:rPr>
           <w:lang w:val="da-DK"/>
         </w:rPr>
         <w:t xml:space="preserve"> </w:t>
       </w:r>
+      <w:proofErr w:type="spellStart"/>
+      <w:r>
+        <w:rPr>
+          <w:lang w:val="da-DK"/>
+        </w:rPr>
+        <w:t>vs</w:t>
+      </w:r>
+      <w:proofErr w:type="spellEnd"/>
+      <w:r>
+        <w:rPr>
+          <w:lang w:val="da-DK"/>
+        </w:rPr>
+        <w:t xml:space="preserve"> Charm eller en af bylderne popper og man får i stedet bylden på sig selv.</w:t>
+      </w:r>
+      <w:r>
+        <w:rPr>
+          <w:lang w:val="da-DK"/>
+        </w:rPr>
+        <w:t xml:space="preserve"> </w:t>
+      </w:r>
       <w:r>
         <w:rPr>
           <w:lang w:val="da-DK"/>
@@ -1551,20 +3173,14 @@
           <w:lang w:val="da-DK"/>
         </w:rPr>
       </w:pPr>
-    </w:p>
-    <w:p>
-      <w:pPr>
-        <w:pStyle w:val="Heading2"/>
-        <w:rPr>
-          <w:lang w:val="da-DK"/>
-        </w:rPr>
-      </w:pPr>
+      <w:proofErr w:type="spellStart"/>
       <w:r>
         <w:rPr>
           <w:lang w:val="da-DK"/>
         </w:rPr>
         <w:t>Alkilith</w:t>
       </w:r>
+      <w:proofErr w:type="spellEnd"/>
     </w:p>
     <w:p>
       <w:pPr>
@@ -1626,7 +3242,21 @@
         <w:rPr>
           <w:lang w:val="da-DK"/>
         </w:rPr>
-        <w:t xml:space="preserve"> 2. og giv den lair actions.</w:t>
+        <w:t xml:space="preserve"> 2. og giv den </w:t>
+      </w:r>
+      <w:proofErr w:type="spellStart"/>
+      <w:r>
+        <w:rPr>
+          <w:lang w:val="da-DK"/>
+        </w:rPr>
+        <w:t>lair</w:t>
+      </w:r>
+      <w:proofErr w:type="spellEnd"/>
+      <w:r>
+        <w:rPr>
+          <w:lang w:val="da-DK"/>
+        </w:rPr>
+        <w:t xml:space="preserve"> actions.</w:t>
       </w:r>
       <w:r>
         <w:rPr>
@@ -1645,7 +3275,36 @@
         <w:rPr>
           <w:lang w:val="da-DK"/>
         </w:rPr>
-        <w:t>Kunne munden på store map lede til lille blodmap?</w:t>
+        <w:lastRenderedPageBreak/>
+        <w:t xml:space="preserve">Kunne munden på store </w:t>
+      </w:r>
+      <w:proofErr w:type="spellStart"/>
+      <w:r>
+        <w:rPr>
+          <w:lang w:val="da-DK"/>
+        </w:rPr>
+        <w:t>map</w:t>
+      </w:r>
+      <w:proofErr w:type="spellEnd"/>
+      <w:r>
+        <w:rPr>
+          <w:lang w:val="da-DK"/>
+        </w:rPr>
+        <w:t xml:space="preserve"> lede til lille </w:t>
+      </w:r>
+      <w:proofErr w:type="spellStart"/>
+      <w:r>
+        <w:rPr>
+          <w:lang w:val="da-DK"/>
+        </w:rPr>
+        <w:t>blodmap</w:t>
+      </w:r>
+      <w:proofErr w:type="spellEnd"/>
+      <w:r>
+        <w:rPr>
+          <w:lang w:val="da-DK"/>
+        </w:rPr>
+        <w:t>?</w:t>
       </w:r>
     </w:p>
     <w:p>
@@ -1692,12 +3351,42 @@
           <w:lang w:val="da-DK"/>
         </w:rPr>
       </w:pPr>
-      <w:r>
-        <w:rPr>
-          <w:lang w:val="en-GB"/>
-        </w:rPr>
-        <w:t>Kuglen af Epok</w:t>
-      </w:r>
+      <w:proofErr w:type="spellStart"/>
+      <w:r>
+        <w:rPr>
+          <w:lang w:val="en-GB"/>
+        </w:rPr>
+        <w:t>Kuglen</w:t>
+      </w:r>
+      <w:proofErr w:type="spellEnd"/>
+      <w:r>
+        <w:rPr>
+          <w:lang w:val="en-GB"/>
+        </w:rPr>
+        <w:t xml:space="preserve"> </w:t>
+      </w:r>
+      <w:proofErr w:type="spellStart"/>
+      <w:r>
+        <w:rPr>
+          <w:lang w:val="en-GB"/>
+        </w:rPr>
+        <w:t>af</w:t>
+      </w:r>
+      <w:proofErr w:type="spellEnd"/>
+      <w:r>
+        <w:rPr>
+          <w:lang w:val="en-GB"/>
+        </w:rPr>
+        <w:t xml:space="preserve"> </w:t>
+      </w:r>
+      <w:proofErr w:type="spellStart"/>
+      <w:r>
+        <w:rPr>
+          <w:lang w:val="en-GB"/>
+        </w:rPr>
+        <w:t>Epok</w:t>
+      </w:r>
+      <w:proofErr w:type="spellEnd"/>
       <w:r>
         <w:rPr>
           <w:lang w:val="en-GB"/>
@@ -1708,9 +3397,24 @@
         <w:rPr>
           <w:lang w:val="da-DK"/>
         </w:rPr>
-        <w:t xml:space="preserve">Kan kastes op til 30 fod som en action, summoner en </w:t>
-      </w:r>
-      <w:hyperlink r:id="rId13" w:history="1">
+        <w:t xml:space="preserve">Kan kastes op til 30 fod som en action, </w:t>
+      </w:r>
+      <w:proofErr w:type="spellStart"/>
+      <w:r>
+        <w:rPr>
+          <w:lang w:val="da-DK"/>
+        </w:rPr>
+        <w:t>summoner</w:t>
+      </w:r>
+      <w:proofErr w:type="spellEnd"/>
+      <w:r>
+        <w:rPr>
+          <w:lang w:val="da-DK"/>
+        </w:rPr>
+        <w:t xml:space="preserve"> en </w:t>
+      </w:r>
+      <w:hyperlink r:id="rId14" w:history="1">
+        <w:proofErr w:type="spellStart"/>
         <w:r>
           <w:rPr>
             <w:rStyle w:val="Hyperlink"/>
@@ -1718,12 +3422,27 @@
           </w:rPr>
           <w:t>Barlgura</w:t>
         </w:r>
+        <w:proofErr w:type="spellEnd"/>
       </w:hyperlink>
       <w:r>
         <w:rPr>
           <w:lang w:val="da-DK"/>
         </w:rPr>
-        <w:t xml:space="preserve"> der er hostile i mod alle.</w:t>
+        <w:t xml:space="preserve"> der er </w:t>
+      </w:r>
+      <w:proofErr w:type="spellStart"/>
+      <w:r>
+        <w:rPr>
+          <w:lang w:val="da-DK"/>
+        </w:rPr>
+        <w:t>hostile</w:t>
+      </w:r>
+      <w:proofErr w:type="spellEnd"/>
+      <w:r>
+        <w:rPr>
+          <w:lang w:val="da-DK"/>
+        </w:rPr>
+        <w:t xml:space="preserve"> i mod alle.</w:t>
       </w:r>
     </w:p>
     <w:p>
@@ -1759,8 +3478,16 @@
         <w:rPr>
           <w:lang w:val="da-DK"/>
         </w:rPr>
-        <w:t>. Rare, Tome, kræver attunement</w:t>
-      </w:r>
+        <w:t xml:space="preserve">. Rare, Tome, kræver </w:t>
+      </w:r>
+      <w:proofErr w:type="spellStart"/>
+      <w:r>
+        <w:rPr>
+          <w:lang w:val="da-DK"/>
+        </w:rPr>
+        <w:t>attunement</w:t>
+      </w:r>
+      <w:proofErr w:type="spellEnd"/>
       <w:r>
         <w:rPr>
           <w:lang w:val="da-DK"/>
@@ -1771,13 +3498,83 @@
         <w:rPr>
           <w:lang w:val="da-DK"/>
         </w:rPr>
-        <w:t>Lærer at cast Summon Greater Demon, og ka</w:t>
-      </w:r>
-      <w:r>
-        <w:rPr>
-          <w:lang w:val="da-DK"/>
-        </w:rPr>
-        <w:t xml:space="preserve">n i stedet for et spell slot bruge </w:t>
+        <w:t xml:space="preserve">Lærer at </w:t>
+      </w:r>
+      <w:proofErr w:type="gramStart"/>
+      <w:r>
+        <w:rPr>
+          <w:lang w:val="da-DK"/>
+        </w:rPr>
+        <w:t>cast</w:t>
+      </w:r>
+      <w:proofErr w:type="gramEnd"/>
+      <w:r>
+        <w:rPr>
+          <w:lang w:val="da-DK"/>
+        </w:rPr>
+        <w:t xml:space="preserve"> </w:t>
+      </w:r>
+      <w:proofErr w:type="spellStart"/>
+      <w:r>
+        <w:rPr>
+          <w:lang w:val="da-DK"/>
+        </w:rPr>
+        <w:t>Summon</w:t>
+      </w:r>
+      <w:proofErr w:type="spellEnd"/>
+      <w:r>
+        <w:rPr>
+          <w:lang w:val="da-DK"/>
+        </w:rPr>
+        <w:t xml:space="preserve"> </w:t>
+      </w:r>
+      <w:proofErr w:type="spellStart"/>
+      <w:r>
+        <w:rPr>
+          <w:lang w:val="da-DK"/>
+        </w:rPr>
+        <w:t>Greater</w:t>
+      </w:r>
+      <w:proofErr w:type="spellEnd"/>
+      <w:r>
+        <w:rPr>
+          <w:lang w:val="da-DK"/>
+        </w:rPr>
+        <w:t xml:space="preserve"> </w:t>
+      </w:r>
+      <w:proofErr w:type="spellStart"/>
+      <w:r>
+        <w:rPr>
+          <w:lang w:val="da-DK"/>
+        </w:rPr>
+        <w:t>Demon</w:t>
+      </w:r>
+      <w:proofErr w:type="spellEnd"/>
+      <w:r>
+        <w:rPr>
+          <w:lang w:val="da-DK"/>
+        </w:rPr>
+        <w:t>, og ka</w:t>
+      </w:r>
+      <w:r>
+        <w:rPr>
+          <w:lang w:val="da-DK"/>
+        </w:rPr>
+        <w:t xml:space="preserve">n i stedet for et </w:t>
+      </w:r>
+      <w:proofErr w:type="spellStart"/>
+      <w:r>
+        <w:rPr>
+          <w:lang w:val="da-DK"/>
+        </w:rPr>
+        <w:t>spell</w:t>
+      </w:r>
+      <w:proofErr w:type="spellEnd"/>
+      <w:r>
+        <w:rPr>
+          <w:lang w:val="da-DK"/>
+        </w:rPr>
+        <w:t xml:space="preserve"> slot bruge </w:t>
       </w:r>
       <w:r>
         <w:rPr>
@@ -1789,9 +3586,490 @@
         <w:rPr>
           <w:lang w:val="da-DK"/>
         </w:rPr>
-        <w:t xml:space="preserve"> hit dice på at cast det. </w:t>
-      </w:r>
-    </w:p>
+        <w:t xml:space="preserve"> hit </w:t>
+      </w:r>
+      <w:proofErr w:type="spellStart"/>
+      <w:r>
+        <w:rPr>
+          <w:lang w:val="da-DK"/>
+        </w:rPr>
+        <w:t>dice</w:t>
+      </w:r>
+      <w:proofErr w:type="spellEnd"/>
+      <w:r>
+        <w:rPr>
+          <w:lang w:val="da-DK"/>
+        </w:rPr>
+        <w:t xml:space="preserve"> på at cast det. </w:t>
+      </w:r>
+    </w:p>
+    <w:p>
+      <w:pPr>
+        <w:pStyle w:val="Heading1"/>
+        <w:rPr>
+          <w:lang w:val="en-GB"/>
+        </w:rPr>
+      </w:pPr>
+      <w:r>
+        <w:rPr>
+          <w:lang w:val="en-GB"/>
+        </w:rPr>
+        <w:t>Ra</w:t>
+      </w:r>
+      <w:r>
+        <w:rPr>
+          <w:lang w:val="en-GB"/>
+        </w:rPr>
+        <w:t xml:space="preserve">ndom </w:t>
+      </w:r>
+      <w:r>
+        <w:rPr>
+          <w:lang w:val="en-GB"/>
+        </w:rPr>
+        <w:t>Encounter</w:t>
+      </w:r>
+      <w:r>
+        <w:rPr>
+          <w:lang w:val="en-GB"/>
+        </w:rPr>
+        <w:t xml:space="preserve"> table</w:t>
+      </w:r>
+    </w:p>
+    <w:tbl>
+      <w:tblPr>
+        <w:tblStyle w:val="TableGrid"/>
+        <w:tblW w:w="0" w:type="auto"/>
+        <w:tblLook w:val="04A0" w:firstRow="1" w:lastRow="0" w:firstColumn="1" w:lastColumn="0" w:noHBand="0" w:noVBand="1"/>
+      </w:tblPr>
+      <w:tblGrid>
+        <w:gridCol w:w="1129"/>
+        <w:gridCol w:w="4253"/>
+      </w:tblGrid>
+      <w:tr>
+        <w:tc>
+          <w:tcPr>
+            <w:tcW w:w="1129" w:type="dxa"/>
+          </w:tcPr>
+          <w:p>
+            <w:pPr>
+              <w:rPr>
+                <w:b/>
+                <w:bCs/>
+                <w:lang w:val="en-GB"/>
+              </w:rPr>
+            </w:pPr>
+            <w:r>
+              <w:rPr>
+                <w:b/>
+                <w:bCs/>
+                <w:lang w:val="en-GB"/>
+              </w:rPr>
+              <w:t>Kast</w:t>
+            </w:r>
+            <w:r>
+              <w:rPr>
+                <w:b/>
+                <w:bCs/>
+                <w:lang w:val="en-GB"/>
+              </w:rPr>
+              <w:t xml:space="preserve"> 2d6</w:t>
+            </w:r>
+          </w:p>
+        </w:tc>
+        <w:tc>
+          <w:tcPr>
+            <w:tcW w:w="4253" w:type="dxa"/>
+          </w:tcPr>
+          <w:p>
+            <w:pPr>
+              <w:rPr>
+                <w:b/>
+                <w:bCs/>
+                <w:lang w:val="en-GB"/>
+              </w:rPr>
+            </w:pPr>
+            <w:proofErr w:type="spellStart"/>
+            <w:r>
+              <w:rPr>
+                <w:b/>
+                <w:bCs/>
+                <w:lang w:val="en-GB"/>
+              </w:rPr>
+              <w:t>Hvem</w:t>
+            </w:r>
+            <w:proofErr w:type="spellEnd"/>
+          </w:p>
+        </w:tc>
+      </w:tr>
+      <w:tr>
+        <w:tc>
+          <w:tcPr>
+            <w:tcW w:w="1129" w:type="dxa"/>
+          </w:tcPr>
+          <w:p>
+            <w:pPr>
+              <w:rPr>
+                <w:lang w:val="en-GB"/>
+              </w:rPr>
+            </w:pPr>
+            <w:r>
+              <w:rPr>
+                <w:lang w:val="en-GB"/>
+              </w:rPr>
+              <w:t>1</w:t>
+            </w:r>
+            <w:r>
+              <w:rPr>
+                <w:lang w:val="en-GB"/>
+              </w:rPr>
+              <w:t>-</w:t>
+            </w:r>
+            <w:r>
+              <w:rPr>
+                <w:lang w:val="en-GB"/>
+              </w:rPr>
+              <w:t>3</w:t>
+            </w:r>
+          </w:p>
+        </w:tc>
+        <w:tc>
+          <w:tcPr>
+            <w:tcW w:w="4253" w:type="dxa"/>
+          </w:tcPr>
+          <w:p>
+            <w:pPr>
+              <w:rPr>
+                <w:lang w:val="da-DK"/>
+              </w:rPr>
+            </w:pPr>
+            <w:r>
+              <w:rPr>
+                <w:lang w:val="da-DK"/>
+              </w:rPr>
+              <w:t xml:space="preserve">Monstre (kast på </w:t>
+            </w:r>
+            <w:proofErr w:type="spellStart"/>
+            <w:r>
+              <w:rPr>
+                <w:lang w:val="da-DK"/>
+              </w:rPr>
+              <w:t>random</w:t>
+            </w:r>
+            <w:proofErr w:type="spellEnd"/>
+            <w:r>
+              <w:rPr>
+                <w:lang w:val="da-DK"/>
+              </w:rPr>
+              <w:t xml:space="preserve"> m</w:t>
+            </w:r>
+            <w:r>
+              <w:rPr>
+                <w:lang w:val="da-DK"/>
+              </w:rPr>
+              <w:t>onster tabel)</w:t>
+            </w:r>
+          </w:p>
+        </w:tc>
+      </w:tr>
+      <w:tr>
+        <w:tc>
+          <w:tcPr>
+            <w:tcW w:w="1129" w:type="dxa"/>
+          </w:tcPr>
+          <w:p>
+            <w:pPr>
+              <w:rPr>
+                <w:lang w:val="en-GB"/>
+              </w:rPr>
+            </w:pPr>
+            <w:r>
+              <w:rPr>
+                <w:lang w:val="en-GB"/>
+              </w:rPr>
+              <w:t>4</w:t>
+            </w:r>
+            <w:r>
+              <w:rPr>
+                <w:lang w:val="en-GB"/>
+              </w:rPr>
+              <w:t>-</w:t>
+            </w:r>
+            <w:r>
+              <w:rPr>
+                <w:lang w:val="en-GB"/>
+              </w:rPr>
+              <w:t>5</w:t>
+            </w:r>
+          </w:p>
+        </w:tc>
+        <w:tc>
+          <w:tcPr>
+            <w:tcW w:w="4253" w:type="dxa"/>
+          </w:tcPr>
+          <w:p>
+            <w:pPr>
+              <w:rPr>
+                <w:lang w:val="da-DK"/>
+              </w:rPr>
+            </w:pPr>
+            <w:r>
+              <w:rPr>
+                <w:lang w:val="da-DK"/>
+              </w:rPr>
+              <w:t>Besudlede orker indefra, dæmoniske m</w:t>
+            </w:r>
+            <w:r>
+              <w:rPr>
+                <w:lang w:val="da-DK"/>
+              </w:rPr>
+              <w:t>utationer</w:t>
+            </w:r>
+          </w:p>
+        </w:tc>
+      </w:tr>
+      <w:tr>
+        <w:tc>
+          <w:tcPr>
+            <w:tcW w:w="1129" w:type="dxa"/>
+          </w:tcPr>
+          <w:p>
+            <w:pPr>
+              <w:rPr>
+                <w:lang w:val="en-GB"/>
+              </w:rPr>
+            </w:pPr>
+            <w:r>
+              <w:rPr>
+                <w:lang w:val="en-GB"/>
+              </w:rPr>
+              <w:t>6-</w:t>
+            </w:r>
+            <w:r>
+              <w:rPr>
+                <w:lang w:val="en-GB"/>
+              </w:rPr>
+              <w:t>7</w:t>
+            </w:r>
+          </w:p>
+        </w:tc>
+        <w:tc>
+          <w:tcPr>
+            <w:tcW w:w="4253" w:type="dxa"/>
+          </w:tcPr>
+          <w:p>
+            <w:pPr>
+              <w:rPr>
+                <w:lang w:val="da-DK"/>
+              </w:rPr>
+            </w:pPr>
+            <w:r>
+              <w:rPr>
+                <w:lang w:val="da-DK"/>
+              </w:rPr>
+              <w:t>Besudlede orker udefra: Ildklanen (F</w:t>
+            </w:r>
+            <w:r>
+              <w:rPr>
+                <w:lang w:val="da-DK"/>
+              </w:rPr>
+              <w:t>M)</w:t>
+            </w:r>
+          </w:p>
+        </w:tc>
+      </w:tr>
+      <w:tr>
+        <w:tc>
+          <w:tcPr>
+            <w:tcW w:w="1129" w:type="dxa"/>
+          </w:tcPr>
+          <w:p>
+            <w:pPr>
+              <w:rPr>
+                <w:lang w:val="en-GB"/>
+              </w:rPr>
+            </w:pPr>
+            <w:r>
+              <w:rPr>
+                <w:lang w:val="en-GB"/>
+              </w:rPr>
+              <w:t>8</w:t>
+            </w:r>
+          </w:p>
+        </w:tc>
+        <w:tc>
+          <w:tcPr>
+            <w:tcW w:w="4253" w:type="dxa"/>
+          </w:tcPr>
+          <w:p>
+            <w:pPr>
+              <w:rPr>
+                <w:lang w:val="en-GB"/>
+              </w:rPr>
+            </w:pPr>
+            <w:r>
+              <w:rPr>
+                <w:lang w:val="en-GB"/>
+              </w:rPr>
+              <w:t xml:space="preserve">Gode </w:t>
+            </w:r>
+            <w:proofErr w:type="spellStart"/>
+            <w:r>
+              <w:rPr>
+                <w:lang w:val="en-GB"/>
+              </w:rPr>
+              <w:t>Orker</w:t>
+            </w:r>
+            <w:proofErr w:type="spellEnd"/>
+            <w:r>
+              <w:rPr>
+                <w:lang w:val="en-GB"/>
+              </w:rPr>
+              <w:t xml:space="preserve"> </w:t>
+            </w:r>
+            <w:proofErr w:type="spellStart"/>
+            <w:r>
+              <w:rPr>
+                <w:lang w:val="en-GB"/>
+              </w:rPr>
+              <w:t>udefra</w:t>
+            </w:r>
+            <w:proofErr w:type="spellEnd"/>
+            <w:r>
+              <w:rPr>
+                <w:lang w:val="en-GB"/>
+              </w:rPr>
+              <w:t xml:space="preserve">: </w:t>
+            </w:r>
+            <w:proofErr w:type="spellStart"/>
+            <w:r>
+              <w:rPr>
+                <w:lang w:val="en-GB"/>
+              </w:rPr>
+              <w:t>Modstandere</w:t>
+            </w:r>
+            <w:proofErr w:type="spellEnd"/>
+          </w:p>
+        </w:tc>
+      </w:tr>
+      <w:tr>
+        <w:tc>
+          <w:tcPr>
+            <w:tcW w:w="1129" w:type="dxa"/>
+          </w:tcPr>
+          <w:p>
+            <w:pPr>
+              <w:rPr>
+                <w:lang w:val="en-GB"/>
+              </w:rPr>
+            </w:pPr>
+            <w:r>
+              <w:rPr>
+                <w:lang w:val="en-GB"/>
+              </w:rPr>
+              <w:t>9</w:t>
+            </w:r>
+          </w:p>
+        </w:tc>
+        <w:tc>
+          <w:tcPr>
+            <w:tcW w:w="4253" w:type="dxa"/>
+          </w:tcPr>
+          <w:p>
+            <w:pPr>
+              <w:rPr>
+                <w:lang w:val="da-DK"/>
+              </w:rPr>
+            </w:pPr>
+            <w:r>
+              <w:rPr>
+                <w:lang w:val="da-DK"/>
+              </w:rPr>
+              <w:t>Mørkelvere udefra: Diplomati/Stjæle g</w:t>
+            </w:r>
+            <w:r>
+              <w:rPr>
+                <w:lang w:val="da-DK"/>
+              </w:rPr>
+              <w:t xml:space="preserve">enstande </w:t>
+            </w:r>
+            <w:proofErr w:type="spellStart"/>
+            <w:r>
+              <w:rPr>
+                <w:lang w:val="da-DK"/>
+              </w:rPr>
+              <w:t>mfl</w:t>
+            </w:r>
+            <w:proofErr w:type="spellEnd"/>
+          </w:p>
+        </w:tc>
+      </w:tr>
+      <w:tr>
+        <w:tc>
+          <w:tcPr>
+            <w:tcW w:w="1129" w:type="dxa"/>
+          </w:tcPr>
+          <w:p>
+            <w:pPr>
+              <w:rPr>
+                <w:lang w:val="en-GB"/>
+              </w:rPr>
+            </w:pPr>
+            <w:r>
+              <w:rPr>
+                <w:lang w:val="en-GB"/>
+              </w:rPr>
+              <w:t>10-12</w:t>
+            </w:r>
+          </w:p>
+        </w:tc>
+        <w:tc>
+          <w:tcPr>
+            <w:tcW w:w="4253" w:type="dxa"/>
+          </w:tcPr>
+          <w:p>
+            <w:pPr>
+              <w:rPr>
+                <w:lang w:val="da-DK"/>
+              </w:rPr>
+            </w:pPr>
+            <w:r>
+              <w:rPr>
+                <w:lang w:val="da-DK"/>
+              </w:rPr>
+              <w:t xml:space="preserve">Slaver der skal ofres fra andre racer (Besudlet orker, gode orker, </w:t>
+            </w:r>
+            <w:proofErr w:type="spellStart"/>
+            <w:r>
+              <w:rPr>
+                <w:lang w:val="da-DK"/>
+              </w:rPr>
+              <w:t>Genasi</w:t>
+            </w:r>
+            <w:proofErr w:type="spellEnd"/>
+            <w:r>
+              <w:rPr>
+                <w:lang w:val="da-DK"/>
+              </w:rPr>
+              <w:t xml:space="preserve">, </w:t>
+            </w:r>
+            <w:proofErr w:type="spellStart"/>
+            <w:r>
+              <w:rPr>
+                <w:lang w:val="da-DK"/>
+              </w:rPr>
+              <w:t>Drabbi</w:t>
+            </w:r>
+            <w:proofErr w:type="spellEnd"/>
+            <w:r>
+              <w:rPr>
+                <w:lang w:val="da-DK"/>
+              </w:rPr>
+              <w:t>, Mørkelvere, byen)</w:t>
+            </w:r>
+          </w:p>
+        </w:tc>
+      </w:tr>
+    </w:tbl>
     <w:p>
       <w:pPr>
         <w:pStyle w:val="Heading1"/>
@@ -1897,7 +4175,7 @@
                 <w:lang w:val="en-GB"/>
               </w:rPr>
             </w:pPr>
-            <w:hyperlink r:id="rId14" w:history="1">
+            <w:hyperlink r:id="rId15" w:history="1">
               <w:r>
                 <w:rPr>
                   <w:rStyle w:val="Hyperlink"/>
@@ -1956,7 +4234,8 @@
                 <w:lang w:val="en-GB"/>
               </w:rPr>
             </w:pPr>
-            <w:hyperlink r:id="rId15" w:history="1">
+            <w:hyperlink r:id="rId16" w:history="1">
+              <w:proofErr w:type="spellStart"/>
               <w:r>
                 <w:rPr>
                   <w:rStyle w:val="Hyperlink"/>
@@ -1964,6 +4243,7 @@
                 </w:rPr>
                 <w:t>Ekolids</w:t>
               </w:r>
+              <w:proofErr w:type="spellEnd"/>
             </w:hyperlink>
             <w:r>
               <w:rPr>
@@ -2009,7 +4289,8 @@
                 <w:lang w:val="da-DK"/>
               </w:rPr>
             </w:pPr>
-            <w:hyperlink r:id="rId16" w:history="1">
+            <w:hyperlink r:id="rId17" w:history="1">
+              <w:proofErr w:type="spellStart"/>
               <w:r>
                 <w:rPr>
                   <w:rStyle w:val="Hyperlink"/>
@@ -2017,18 +4298,47 @@
                 </w:rPr>
                 <w:t>Stirge</w:t>
               </w:r>
+              <w:proofErr w:type="spellEnd"/>
             </w:hyperlink>
             <w:r>
               <w:rPr>
                 <w:lang w:val="da-DK"/>
               </w:rPr>
-              <w:t xml:space="preserve"> (15x Harrier, 3x Sk</w:t>
-            </w:r>
+              <w:t xml:space="preserve"> (15x </w:t>
+            </w:r>
+            <w:proofErr w:type="spellStart"/>
             <w:r>
               <w:rPr>
                 <w:lang w:val="da-DK"/>
               </w:rPr>
-              <w:t>ullpiercer)</w:t>
+              <w:t>Harrier</w:t>
+            </w:r>
+            <w:proofErr w:type="spellEnd"/>
+            <w:r>
+              <w:rPr>
+                <w:lang w:val="da-DK"/>
+              </w:rPr>
+              <w:t xml:space="preserve">, 3x </w:t>
+            </w:r>
+            <w:proofErr w:type="spellStart"/>
+            <w:r>
+              <w:rPr>
+                <w:lang w:val="da-DK"/>
+              </w:rPr>
+              <w:t>Sk</w:t>
+            </w:r>
+            <w:r>
+              <w:rPr>
+                <w:lang w:val="da-DK"/>
+              </w:rPr>
+              <w:t>ullpiercer</w:t>
+            </w:r>
+            <w:proofErr w:type="spellEnd"/>
+            <w:r>
+              <w:rPr>
+                <w:lang w:val="da-DK"/>
+              </w:rPr>
+              <w:t>)</w:t>
             </w:r>
           </w:p>
         </w:tc>
@@ -2066,9 +4376,23 @@
               <w:rPr>
                 <w:lang w:val="en-GB"/>
               </w:rPr>
-              <w:t xml:space="preserve">Sande orker </w:t>
-            </w:r>
-            <w:hyperlink r:id="rId17" w:history="1">
+              <w:t xml:space="preserve">Sande </w:t>
+            </w:r>
+            <w:proofErr w:type="spellStart"/>
+            <w:r>
+              <w:rPr>
+                <w:lang w:val="en-GB"/>
+              </w:rPr>
+              <w:t>orker</w:t>
+            </w:r>
+            <w:proofErr w:type="spellEnd"/>
+            <w:r>
+              <w:rPr>
+                <w:lang w:val="en-GB"/>
+              </w:rPr>
+              <w:t xml:space="preserve"> </w:t>
+            </w:r>
+            <w:hyperlink r:id="rId18" w:history="1">
               <w:r>
                 <w:rPr>
                   <w:rStyle w:val="Hyperlink"/>
@@ -2099,6 +4423,13 @@
         </w:tc>
       </w:tr>
     </w:tbl>
+    <w:p>
+      <w:pPr>
+        <w:rPr>
+          <w:lang w:val="en-GB"/>
+        </w:rPr>
+      </w:pPr>
+    </w:p>
     <w:p>
       <w:pPr>
         <w:pStyle w:val="Heading1"/>
@@ -2278,7 +4609,13 @@
               <w:rPr>
                 <w:lang w:val="en-GB"/>
               </w:rPr>
-              <w:t>4x +1 Ammunition</w:t>
+              <w:t>6</w:t>
+            </w:r>
+            <w:r>
+              <w:rPr>
+                <w:lang w:val="en-GB"/>
+              </w:rPr>
+              <w:t>x +1 Ammunition</w:t>
             </w:r>
           </w:p>
         </w:tc>
@@ -2331,97 +4668,11 @@
     </w:p>
     <w:p>
       <w:pPr>
-        <w:pStyle w:val="ListParagraph"/>
-        <w:numPr>
-          <w:ilvl w:val="0"/>
-          <w:numId w:val="1"/>
-        </w:numPr>
-        <w:rPr>
-          <w:lang w:val="en-GB"/>
-        </w:rPr>
-      </w:pPr>
-      <w:r>
-        <w:rPr>
-          <w:lang w:val="en-GB"/>
-        </w:rPr>
-        <w:t>5x Apprentice Mage</w:t>
-      </w:r>
-    </w:p>
-    <w:p>
-      <w:pPr>
-        <w:pStyle w:val="ListParagraph"/>
-        <w:numPr>
-          <w:ilvl w:val="0"/>
-          <w:numId w:val="1"/>
-        </w:numPr>
-        <w:rPr>
-          <w:lang w:val="en-GB"/>
-        </w:rPr>
-      </w:pPr>
-      <w:r>
-        <w:rPr>
-          <w:lang w:val="en-GB"/>
-        </w:rPr>
-        <w:t>1x Storm Wizard (</w:t>
-      </w:r>
-      <w:r>
-        <w:rPr>
-          <w:lang w:val="en-GB"/>
-        </w:rPr>
-        <w:t>Pyromancer</w:t>
-      </w:r>
-      <w:r>
-        <w:rPr>
-          <w:lang w:val="en-GB"/>
-        </w:rPr>
-        <w:t>)</w:t>
-      </w:r>
-    </w:p>
-    <w:p>
-      <w:pPr>
-        <w:pStyle w:val="ListParagraph"/>
-        <w:numPr>
-          <w:ilvl w:val="0"/>
-          <w:numId w:val="1"/>
-        </w:numPr>
-        <w:rPr>
-          <w:lang w:val="en-GB"/>
-        </w:rPr>
-      </w:pPr>
-      <w:r>
-        <w:rPr>
-          <w:lang w:val="en-GB"/>
-        </w:rPr>
-        <w:t xml:space="preserve">3x </w:t>
-      </w:r>
-      <w:r>
-        <w:rPr>
-          <w:lang w:val="en-GB"/>
-        </w:rPr>
-        <w:t>Trickshot</w:t>
-      </w:r>
-    </w:p>
-    <w:p>
-      <w:pPr>
-        <w:rPr>
-          <w:lang w:val="en-GB"/>
-        </w:rPr>
-      </w:pPr>
-    </w:p>
-    <w:p>
-      <w:pPr>
-        <w:rPr>
-          <w:lang w:val="en-GB"/>
-        </w:rPr>
-      </w:pPr>
-    </w:p>
-    <w:p>
-      <w:pPr>
-        <w:rPr>
-          <w:lang w:val="en-GB"/>
-        </w:rPr>
-      </w:pPr>
-      <w:hyperlink r:id="rId18" w:history="1">
+        <w:rPr>
+          <w:lang w:val="en-GB"/>
+        </w:rPr>
+      </w:pPr>
+      <w:hyperlink r:id="rId19" w:history="1">
         <w:r>
           <w:rPr>
             <w:rStyle w:val="Hyperlink"/>
@@ -2437,7 +4688,7 @@
           <w:lang w:val="en-GB"/>
         </w:rPr>
       </w:pPr>
-      <w:hyperlink r:id="rId19" w:history="1">
+      <w:hyperlink r:id="rId20" w:history="1">
         <w:r>
           <w:rPr>
             <w:rStyle w:val="Hyperlink"/>
@@ -2454,7 +4705,7 @@
           <w:lang w:val="en-GB"/>
         </w:rPr>
       </w:pPr>
-      <w:hyperlink r:id="rId20" w:history="1">
+      <w:hyperlink r:id="rId21" w:history="1">
         <w:r>
           <w:rPr>
             <w:rStyle w:val="Hyperlink"/>
@@ -2506,6 +4757,7 @@
         <w:rPr>
           <w:lang w:val="en-GB"/>
         </w:rPr>
+        <w:lastRenderedPageBreak/>
         <w:t xml:space="preserve">Master Mage: </w:t>
       </w:r>
       <w:r>
@@ -2514,12 +4766,14 @@
         </w:rPr>
         <w:t>“</w:t>
       </w:r>
+      <w:proofErr w:type="spellStart"/>
       <w:r>
         <w:rPr>
           <w:lang w:val="en-GB"/>
         </w:rPr>
         <w:t>Rødmende</w:t>
       </w:r>
+      <w:proofErr w:type="spellEnd"/>
       <w:r>
         <w:rPr>
           <w:lang w:val="en-GB"/>
@@ -2556,13 +4810,35 @@
         <w:rPr>
           <w:lang w:val="da-DK"/>
         </w:rPr>
-        <w:t xml:space="preserve"> Morenaro</w:t>
-      </w:r>
-      <w:r>
-        <w:rPr>
-          <w:lang w:val="da-DK"/>
-        </w:rPr>
-        <w:t>, hvis hun får lov at beholde Morenaro i mellemtiden.</w:t>
+        <w:t xml:space="preserve"> </w:t>
+      </w:r>
+      <w:proofErr w:type="spellStart"/>
+      <w:r>
+        <w:rPr>
+          <w:lang w:val="da-DK"/>
+        </w:rPr>
+        <w:t>Morenaro</w:t>
+      </w:r>
+      <w:proofErr w:type="spellEnd"/>
+      <w:r>
+        <w:rPr>
+          <w:lang w:val="da-DK"/>
+        </w:rPr>
+        <w:t xml:space="preserve">, hvis hun får lov at beholde </w:t>
+      </w:r>
+      <w:proofErr w:type="spellStart"/>
+      <w:r>
+        <w:rPr>
+          <w:lang w:val="da-DK"/>
+        </w:rPr>
+        <w:t>Morenaro</w:t>
+      </w:r>
+      <w:proofErr w:type="spellEnd"/>
+      <w:r>
+        <w:rPr>
+          <w:lang w:val="da-DK"/>
+        </w:rPr>
+        <w:t xml:space="preserve"> i mellemtiden.</w:t>
       </w:r>
     </w:p>
     <w:p>
@@ -2625,7 +4901,21 @@
         <w:rPr>
           <w:lang w:val="en-GB"/>
         </w:rPr>
-        <w:t>3x Heavy Crossbow og 50 pile</w:t>
+        <w:t xml:space="preserve">3x Heavy Crossbow </w:t>
+      </w:r>
+      <w:proofErr w:type="spellStart"/>
+      <w:r>
+        <w:rPr>
+          <w:lang w:val="en-GB"/>
+        </w:rPr>
+        <w:t>og</w:t>
+      </w:r>
+      <w:proofErr w:type="spellEnd"/>
+      <w:r>
+        <w:rPr>
+          <w:lang w:val="en-GB"/>
+        </w:rPr>
+        <w:t xml:space="preserve"> 50 pile</w:t>
       </w:r>
     </w:p>
     <w:p>
@@ -2661,7 +4951,21 @@
         <w:rPr>
           <w:lang w:val="en-GB"/>
         </w:rPr>
-        <w:t xml:space="preserve"> (50 gp)</w:t>
+        <w:t xml:space="preserve"> (50 </w:t>
+      </w:r>
+      <w:proofErr w:type="spellStart"/>
+      <w:r>
+        <w:rPr>
+          <w:lang w:val="en-GB"/>
+        </w:rPr>
+        <w:t>gp</w:t>
+      </w:r>
+      <w:proofErr w:type="spellEnd"/>
+      <w:r>
+        <w:rPr>
+          <w:lang w:val="en-GB"/>
+        </w:rPr>
+        <w:t>)</w:t>
       </w:r>
     </w:p>
     <w:p>
@@ -2919,11 +5223,218 @@
       </w:rPr>
     </w:lvl>
   </w:abstractNum>
+  <w:abstractNum w:abstractNumId="2" w15:restartNumberingAfterBreak="0">
+    <w:nsid w:val="7CB75A8C"/>
+    <w:multiLevelType w:val="hybridMultilevel"/>
+    <w:tmpl w:val="9F04F08E"/>
+    <w:lvl w:ilvl="0" w:tplc="FC3C1BEC">
+      <w:numFmt w:val="bullet"/>
+      <w:lvlText w:val="-"/>
+      <w:lvlJc w:val="left"/>
+      <w:pPr>
+        <w:ind w:left="720" w:hanging="360"/>
+      </w:pPr>
+      <w:rPr>
+        <w:rFonts w:ascii="Calibri" w:eastAsiaTheme="minorHAnsi" w:hAnsi="Calibri" w:cs="Calibri" w:hint="default"/>
+      </w:rPr>
+    </w:lvl>
+    <w:lvl w:ilvl="1" w:tplc="20000003">
+      <w:start w:val="1"/>
+      <w:numFmt w:val="bullet"/>
+      <w:lvlText w:val="o"/>
+      <w:lvlJc w:val="left"/>
+      <w:pPr>
+        <w:ind w:left="1440" w:hanging="360"/>
+      </w:pPr>
+      <w:rPr>
+        <w:rFonts w:ascii="Courier New" w:hAnsi="Courier New" w:cs="Courier New" w:hint="default"/>
+      </w:rPr>
+    </w:lvl>
+    <w:lvl w:ilvl="2" w:tplc="20000005" w:tentative="1">
+      <w:start w:val="1"/>
+      <w:numFmt w:val="bullet"/>
+      <w:lvlText w:val=""/>
+      <w:lvlJc w:val="left"/>
+      <w:pPr>
+        <w:ind w:left="2160" w:hanging="360"/>
+      </w:pPr>
+      <w:rPr>
+        <w:rFonts w:ascii="Wingdings" w:hAnsi="Wingdings" w:hint="default"/>
+      </w:rPr>
+    </w:lvl>
+    <w:lvl w:ilvl="3" w:tplc="20000001" w:tentative="1">
+      <w:start w:val="1"/>
+      <w:numFmt w:val="bullet"/>
+      <w:lvlText w:val=""/>
+      <w:lvlJc w:val="left"/>
+      <w:pPr>
+        <w:ind w:left="2880" w:hanging="360"/>
+      </w:pPr>
+      <w:rPr>
+        <w:rFonts w:ascii="Symbol" w:hAnsi="Symbol" w:hint="default"/>
+      </w:rPr>
+    </w:lvl>
+    <w:lvl w:ilvl="4" w:tplc="20000003" w:tentative="1">
+      <w:start w:val="1"/>
+      <w:numFmt w:val="bullet"/>
+      <w:lvlText w:val="o"/>
+      <w:lvlJc w:val="left"/>
+      <w:pPr>
+        <w:ind w:left="3600" w:hanging="360"/>
+      </w:pPr>
+      <w:rPr>
+        <w:rFonts w:ascii="Courier New" w:hAnsi="Courier New" w:cs="Courier New" w:hint="default"/>
+      </w:rPr>
+    </w:lvl>
+    <w:lvl w:ilvl="5" w:tplc="20000005" w:tentative="1">
+      <w:start w:val="1"/>
+      <w:numFmt w:val="bullet"/>
+      <w:lvlText w:val=""/>
+      <w:lvlJc w:val="left"/>
+      <w:pPr>
+        <w:ind w:left="4320" w:hanging="360"/>
+      </w:pPr>
+      <w:rPr>
+        <w:rFonts w:ascii="Wingdings" w:hAnsi="Wingdings" w:hint="default"/>
+      </w:rPr>
+    </w:lvl>
+    <w:lvl w:ilvl="6" w:tplc="20000001" w:tentative="1">
+      <w:start w:val="1"/>
+      <w:numFmt w:val="bullet"/>
+      <w:lvlText w:val=""/>
+      <w:lvlJc w:val="left"/>
+      <w:pPr>
+        <w:ind w:left="5040" w:hanging="360"/>
+      </w:pPr>
+      <w:rPr>
+        <w:rFonts w:ascii="Symbol" w:hAnsi="Symbol" w:hint="default"/>
+      </w:rPr>
+    </w:lvl>
+    <w:lvl w:ilvl="7" w:tplc="20000003" w:tentative="1">
+      <w:start w:val="1"/>
+      <w:numFmt w:val="bullet"/>
+      <w:lvlText w:val="o"/>
+      <w:lvlJc w:val="left"/>
+      <w:pPr>
+        <w:ind w:left="5760" w:hanging="360"/>
+      </w:pPr>
+      <w:rPr>
+        <w:rFonts w:ascii="Courier New" w:hAnsi="Courier New" w:cs="Courier New" w:hint="default"/>
+      </w:rPr>
+    </w:lvl>
+    <w:lvl w:ilvl="8" w:tplc="20000005" w:tentative="1">
+      <w:start w:val="1"/>
+      <w:numFmt w:val="bullet"/>
+      <w:lvlText w:val=""/>
+      <w:lvlJc w:val="left"/>
+      <w:pPr>
+        <w:ind w:left="6480" w:hanging="360"/>
+      </w:pPr>
+      <w:rPr>
+        <w:rFonts w:ascii="Wingdings" w:hAnsi="Wingdings" w:hint="default"/>
+      </w:rPr>
+    </w:lvl>
+  </w:abstractNum>
+  <w:abstractNum w:abstractNumId="3" w15:restartNumberingAfterBreak="0">
+    <w:nsid w:val="7DAF73D2"/>
+    <w:multiLevelType w:val="hybridMultilevel"/>
+    <w:tmpl w:val="5BA67132"/>
+    <w:lvl w:ilvl="0" w:tplc="2000000F">
+      <w:start w:val="1"/>
+      <w:numFmt w:val="decimal"/>
+      <w:lvlText w:val="%1."/>
+      <w:lvlJc w:val="left"/>
+      <w:pPr>
+        <w:ind w:left="720" w:hanging="360"/>
+      </w:pPr>
+      <w:rPr>
+        <w:rFonts w:hint="default"/>
+      </w:rPr>
+    </w:lvl>
+    <w:lvl w:ilvl="1" w:tplc="20000019" w:tentative="1">
+      <w:start w:val="1"/>
+      <w:numFmt w:val="lowerLetter"/>
+      <w:lvlText w:val="%2."/>
+      <w:lvlJc w:val="left"/>
+      <w:pPr>
+        <w:ind w:left="1440" w:hanging="360"/>
+      </w:pPr>
+    </w:lvl>
+    <w:lvl w:ilvl="2" w:tplc="2000001B" w:tentative="1">
+      <w:start w:val="1"/>
+      <w:numFmt w:val="lowerRoman"/>
+      <w:lvlText w:val="%3."/>
+      <w:lvlJc w:val="right"/>
+      <w:pPr>
+        <w:ind w:left="2160" w:hanging="180"/>
+      </w:pPr>
+    </w:lvl>
+    <w:lvl w:ilvl="3" w:tplc="2000000F" w:tentative="1">
+      <w:start w:val="1"/>
+      <w:numFmt w:val="decimal"/>
+      <w:lvlText w:val="%4."/>
+      <w:lvlJc w:val="left"/>
+      <w:pPr>
+        <w:ind w:left="2880" w:hanging="360"/>
+      </w:pPr>
+    </w:lvl>
+    <w:lvl w:ilvl="4" w:tplc="20000019" w:tentative="1">
+      <w:start w:val="1"/>
+      <w:numFmt w:val="lowerLetter"/>
+      <w:lvlText w:val="%5."/>
+      <w:lvlJc w:val="left"/>
+      <w:pPr>
+        <w:ind w:left="3600" w:hanging="360"/>
+      </w:pPr>
+    </w:lvl>
+    <w:lvl w:ilvl="5" w:tplc="2000001B" w:tentative="1">
+      <w:start w:val="1"/>
+      <w:numFmt w:val="lowerRoman"/>
+      <w:lvlText w:val="%6."/>
+      <w:lvlJc w:val="right"/>
+      <w:pPr>
+        <w:ind w:left="4320" w:hanging="180"/>
+      </w:pPr>
+    </w:lvl>
+    <w:lvl w:ilvl="6" w:tplc="2000000F" w:tentative="1">
+      <w:start w:val="1"/>
+      <w:numFmt w:val="decimal"/>
+      <w:lvlText w:val="%7."/>
+      <w:lvlJc w:val="left"/>
+      <w:pPr>
+        <w:ind w:left="5040" w:hanging="360"/>
+      </w:pPr>
+    </w:lvl>
+    <w:lvl w:ilvl="7" w:tplc="20000019" w:tentative="1">
+      <w:start w:val="1"/>
+      <w:numFmt w:val="lowerLetter"/>
+      <w:lvlText w:val="%8."/>
+      <w:lvlJc w:val="left"/>
+      <w:pPr>
+        <w:ind w:left="5760" w:hanging="360"/>
+      </w:pPr>
+    </w:lvl>
+    <w:lvl w:ilvl="8" w:tplc="2000001B" w:tentative="1">
+      <w:start w:val="1"/>
+      <w:numFmt w:val="lowerRoman"/>
+      <w:lvlText w:val="%9."/>
+      <w:lvlJc w:val="right"/>
+      <w:pPr>
+        <w:ind w:left="6480" w:hanging="180"/>
+      </w:pPr>
+    </w:lvl>
+  </w:abstractNum>
   <w:num w:numId="1" w16cid:durableId="1085884677">
     <w:abstractNumId w:val="0"/>
   </w:num>
   <w:num w:numId="2" w16cid:durableId="91055086">
     <w:abstractNumId w:val="1"/>
+  </w:num>
+  <w:num w:numId="3" w16cid:durableId="350880330">
+    <w:abstractNumId w:val="2"/>
+  </w:num>
+  <w:num w:numId="4" w16cid:durableId="1953390362">
+    <w:abstractNumId w:val="3"/>
   </w:num>
 </w:numbering>
 </file>

</xml_diff>